<commit_message>
added three more recipes from "One Pot Pasta"
</commit_message>
<xml_diff>
--- a/documentation/Rezepte.docx
+++ b/documentation/Rezepte.docx
@@ -9254,8 +9254,6 @@
                 <w:lang w:val="de-DE"/>
               </w:rPr>
             </w:pPr>
-            <w:bookmarkStart w:id="0" w:name="_GoBack"/>
-            <w:bookmarkEnd w:id="0"/>
           </w:p>
         </w:tc>
         <w:tc>
@@ -9680,6 +9678,2930 @@
         <w:tc>
           <w:tcPr>
             <w:tcW w:w="3848" w:type="dxa"/>
+            <w:vMerge/>
+          </w:tcPr>
+          <w:p>
+            <w:pPr>
+              <w:rPr>
+                <w:lang w:val="de-DE"/>
+              </w:rPr>
+            </w:pPr>
+          </w:p>
+        </w:tc>
+      </w:tr>
+    </w:tbl>
+    <w:p>
+      <w:pPr>
+        <w:rPr>
+          <w:lang w:val="de-DE"/>
+        </w:rPr>
+      </w:pPr>
+    </w:p>
+    <w:p>
+      <w:pPr>
+        <w:rPr>
+          <w:lang w:val="de-DE"/>
+        </w:rPr>
+      </w:pPr>
+      <w:r>
+        <w:rPr>
+          <w:lang w:val="de-DE"/>
+        </w:rPr>
+        <w:t>Fenchel-Safran-Nudeln mit Huhn</w:t>
+      </w:r>
+    </w:p>
+    <w:tbl>
+      <w:tblPr>
+        <w:tblStyle w:val="TableGrid"/>
+        <w:tblW w:w="0" w:type="auto"/>
+        <w:tblLook w:val="04A0" w:firstRow="1" w:lastRow="0" w:firstColumn="1" w:lastColumn="0" w:noHBand="0" w:noVBand="1"/>
+      </w:tblPr>
+      <w:tblGrid>
+        <w:gridCol w:w="3503"/>
+        <w:gridCol w:w="3221"/>
+        <w:gridCol w:w="3244"/>
+        <w:gridCol w:w="2929"/>
+        <w:gridCol w:w="2493"/>
+      </w:tblGrid>
+      <w:tr>
+        <w:tc>
+          <w:tcPr>
+            <w:tcW w:w="3503" w:type="dxa"/>
+          </w:tcPr>
+          <w:p>
+            <w:pPr>
+              <w:rPr>
+                <w:lang w:val="de-DE"/>
+              </w:rPr>
+            </w:pPr>
+          </w:p>
+        </w:tc>
+        <w:tc>
+          <w:tcPr>
+            <w:tcW w:w="3221" w:type="dxa"/>
+          </w:tcPr>
+          <w:p>
+            <w:pPr>
+              <w:rPr>
+                <w:lang w:val="de-DE"/>
+              </w:rPr>
+            </w:pPr>
+          </w:p>
+        </w:tc>
+        <w:tc>
+          <w:tcPr>
+            <w:tcW w:w="3244" w:type="dxa"/>
+          </w:tcPr>
+          <w:p>
+            <w:pPr>
+              <w:rPr>
+                <w:lang w:val="de-DE"/>
+              </w:rPr>
+            </w:pPr>
+            <w:r>
+              <w:rPr>
+                <w:lang w:val="de-DE"/>
+              </w:rPr>
+              <w:t>5 Minuten</w:t>
+            </w:r>
+          </w:p>
+        </w:tc>
+        <w:tc>
+          <w:tcPr>
+            <w:tcW w:w="2929" w:type="dxa"/>
+          </w:tcPr>
+          <w:p>
+            <w:pPr>
+              <w:rPr>
+                <w:lang w:val="de-DE"/>
+              </w:rPr>
+            </w:pPr>
+            <w:r>
+              <w:rPr>
+                <w:lang w:val="de-DE"/>
+              </w:rPr>
+              <w:t>12 Minuten</w:t>
+            </w:r>
+          </w:p>
+        </w:tc>
+        <w:tc>
+          <w:tcPr>
+            <w:tcW w:w="2493" w:type="dxa"/>
+          </w:tcPr>
+          <w:p>
+            <w:pPr>
+              <w:rPr>
+                <w:lang w:val="de-DE"/>
+              </w:rPr>
+            </w:pPr>
+          </w:p>
+        </w:tc>
+      </w:tr>
+      <w:tr>
+        <w:trPr>
+          <w:trHeight w:val="318"/>
+        </w:trPr>
+        <w:tc>
+          <w:tcPr>
+            <w:tcW w:w="3503" w:type="dxa"/>
+          </w:tcPr>
+          <w:p>
+            <w:pPr>
+              <w:rPr>
+                <w:lang w:val="de-DE"/>
+              </w:rPr>
+            </w:pPr>
+            <w:r>
+              <w:rPr>
+                <w:lang w:val="de-DE"/>
+              </w:rPr>
+              <w:t>1 Hähnchenbrustfilet</w:t>
+            </w:r>
+          </w:p>
+        </w:tc>
+        <w:tc>
+          <w:tcPr>
+            <w:tcW w:w="3221" w:type="dxa"/>
+          </w:tcPr>
+          <w:p>
+            <w:pPr>
+              <w:rPr>
+                <w:lang w:val="de-DE"/>
+              </w:rPr>
+            </w:pPr>
+            <w:r>
+              <w:rPr>
+                <w:lang w:val="de-DE"/>
+              </w:rPr>
+              <w:t>waschen, Würfel schneiden</w:t>
+            </w:r>
+          </w:p>
+        </w:tc>
+        <w:tc>
+          <w:tcPr>
+            <w:tcW w:w="3244" w:type="dxa"/>
+            <w:vMerge w:val="restart"/>
+          </w:tcPr>
+          <w:p>
+            <w:pPr>
+              <w:rPr>
+                <w:lang w:val="de-DE"/>
+              </w:rPr>
+            </w:pPr>
+            <w:r>
+              <w:rPr>
+                <w:lang w:val="de-DE"/>
+              </w:rPr>
+              <w:t xml:space="preserve">in 1 EL Öl erhitzen, Hälfte der </w:t>
+            </w:r>
+            <w:r>
+              <w:rPr>
+                <w:lang w:val="de-DE"/>
+              </w:rPr>
+              <w:t>Fenchelsamen gegen Ende hinzufügen</w:t>
+            </w:r>
+          </w:p>
+        </w:tc>
+        <w:tc>
+          <w:tcPr>
+            <w:tcW w:w="2929" w:type="dxa"/>
+          </w:tcPr>
+          <w:p>
+            <w:pPr>
+              <w:rPr>
+                <w:lang w:val="de-DE"/>
+              </w:rPr>
+            </w:pPr>
+            <w:r>
+              <w:rPr>
+                <w:lang w:val="de-DE"/>
+              </w:rPr>
+              <w:t>entfernen</w:t>
+            </w:r>
+          </w:p>
+        </w:tc>
+        <w:tc>
+          <w:tcPr>
+            <w:tcW w:w="2493" w:type="dxa"/>
+            <w:vMerge w:val="restart"/>
+          </w:tcPr>
+          <w:p>
+            <w:pPr>
+              <w:rPr>
+                <w:lang w:val="de-DE"/>
+              </w:rPr>
+            </w:pPr>
+            <w:r>
+              <w:rPr>
+                <w:lang w:val="de-DE"/>
+              </w:rPr>
+              <w:t>hinzufügen, Petersilienstiele entfernen</w:t>
+            </w:r>
+          </w:p>
+        </w:tc>
+      </w:tr>
+      <w:tr>
+        <w:tc>
+          <w:tcPr>
+            <w:tcW w:w="3503" w:type="dxa"/>
+          </w:tcPr>
+          <w:p>
+            <w:pPr>
+              <w:rPr>
+                <w:lang w:val="de-DE"/>
+              </w:rPr>
+            </w:pPr>
+            <w:r>
+              <w:rPr>
+                <w:lang w:val="de-DE"/>
+              </w:rPr>
+              <w:t>1 TL Fenchelsamen</w:t>
+            </w:r>
+          </w:p>
+        </w:tc>
+        <w:tc>
+          <w:tcPr>
+            <w:tcW w:w="3221" w:type="dxa"/>
+          </w:tcPr>
+          <w:p>
+            <w:pPr>
+              <w:rPr>
+                <w:lang w:val="de-DE"/>
+              </w:rPr>
+            </w:pPr>
+            <w:r>
+              <w:rPr>
+                <w:lang w:val="de-DE"/>
+              </w:rPr>
+              <w:t>in Mörser grob zerdrücken</w:t>
+            </w:r>
+          </w:p>
+        </w:tc>
+        <w:tc>
+          <w:tcPr>
+            <w:tcW w:w="3244" w:type="dxa"/>
+            <w:vMerge/>
+          </w:tcPr>
+          <w:p>
+            <w:pPr>
+              <w:rPr>
+                <w:lang w:val="de-DE"/>
+              </w:rPr>
+            </w:pPr>
+          </w:p>
+        </w:tc>
+        <w:tc>
+          <w:tcPr>
+            <w:tcW w:w="2929" w:type="dxa"/>
+          </w:tcPr>
+          <w:p>
+            <w:pPr>
+              <w:rPr>
+                <w:lang w:val="de-DE"/>
+              </w:rPr>
+            </w:pPr>
+          </w:p>
+        </w:tc>
+        <w:tc>
+          <w:tcPr>
+            <w:tcW w:w="2493" w:type="dxa"/>
+            <w:vMerge/>
+          </w:tcPr>
+          <w:p>
+            <w:pPr>
+              <w:rPr>
+                <w:lang w:val="de-DE"/>
+              </w:rPr>
+            </w:pPr>
+          </w:p>
+        </w:tc>
+      </w:tr>
+      <w:tr>
+        <w:tc>
+          <w:tcPr>
+            <w:tcW w:w="3503" w:type="dxa"/>
+          </w:tcPr>
+          <w:p>
+            <w:pPr>
+              <w:rPr>
+                <w:lang w:val="de-DE"/>
+              </w:rPr>
+            </w:pPr>
+            <w:r>
+              <w:rPr>
+                <w:lang w:val="de-DE"/>
+              </w:rPr>
+              <w:t>1 Prise Safran</w:t>
+            </w:r>
+          </w:p>
+        </w:tc>
+        <w:tc>
+          <w:tcPr>
+            <w:tcW w:w="3221" w:type="dxa"/>
+          </w:tcPr>
+          <w:p>
+            <w:pPr>
+              <w:rPr>
+                <w:lang w:val="de-DE"/>
+              </w:rPr>
+            </w:pPr>
+            <w:r>
+              <w:rPr>
+                <w:lang w:val="de-DE"/>
+              </w:rPr>
+              <w:t>in 1 EL heißem Wasser einweichen, beiseite stellen</w:t>
+            </w:r>
+          </w:p>
+        </w:tc>
+        <w:tc>
+          <w:tcPr>
+            <w:tcW w:w="3244" w:type="dxa"/>
+          </w:tcPr>
+          <w:p>
+            <w:pPr>
+              <w:rPr>
+                <w:lang w:val="de-DE"/>
+              </w:rPr>
+            </w:pPr>
+          </w:p>
+        </w:tc>
+        <w:tc>
+          <w:tcPr>
+            <w:tcW w:w="2929" w:type="dxa"/>
+            <w:vMerge w:val="restart"/>
+          </w:tcPr>
+          <w:p>
+            <w:pPr>
+              <w:rPr>
+                <w:lang w:val="de-DE"/>
+              </w:rPr>
+            </w:pPr>
+            <w:r>
+              <w:rPr>
+                <w:lang w:val="de-DE"/>
+              </w:rPr>
+              <w:t>kochen (mit Safranwasser, restliche Hälfte Fenchelsamen)</w:t>
+            </w:r>
+          </w:p>
+        </w:tc>
+        <w:tc>
+          <w:tcPr>
+            <w:tcW w:w="2493" w:type="dxa"/>
+            <w:vMerge/>
+          </w:tcPr>
+          <w:p>
+            <w:pPr>
+              <w:rPr>
+                <w:lang w:val="de-DE"/>
+              </w:rPr>
+            </w:pPr>
+          </w:p>
+        </w:tc>
+      </w:tr>
+      <w:tr>
+        <w:tc>
+          <w:tcPr>
+            <w:tcW w:w="3503" w:type="dxa"/>
+          </w:tcPr>
+          <w:p>
+            <w:pPr>
+              <w:rPr>
+                <w:lang w:val="de-DE"/>
+              </w:rPr>
+            </w:pPr>
+            <w:r>
+              <w:rPr>
+                <w:lang w:val="de-DE"/>
+              </w:rPr>
+              <w:t>1 Fenchelknolle</w:t>
+            </w:r>
+          </w:p>
+        </w:tc>
+        <w:tc>
+          <w:tcPr>
+            <w:tcW w:w="3221" w:type="dxa"/>
+          </w:tcPr>
+          <w:p>
+            <w:pPr>
+              <w:rPr>
+                <w:lang w:val="de-DE"/>
+              </w:rPr>
+            </w:pPr>
+            <w:r>
+              <w:rPr>
+                <w:lang w:val="de-DE"/>
+              </w:rPr>
+              <w:t>Grün beiseitelegen, Knolle längs halbieren, Strunk entfernen, Rest in kleine Würfel schneiden</w:t>
+            </w:r>
+          </w:p>
+        </w:tc>
+        <w:tc>
+          <w:tcPr>
+            <w:tcW w:w="3244" w:type="dxa"/>
+          </w:tcPr>
+          <w:p>
+            <w:pPr>
+              <w:rPr>
+                <w:lang w:val="de-DE"/>
+              </w:rPr>
+            </w:pPr>
+          </w:p>
+        </w:tc>
+        <w:tc>
+          <w:tcPr>
+            <w:tcW w:w="2929" w:type="dxa"/>
+            <w:vMerge/>
+          </w:tcPr>
+          <w:p>
+            <w:pPr>
+              <w:rPr>
+                <w:lang w:val="de-DE"/>
+              </w:rPr>
+            </w:pPr>
+          </w:p>
+        </w:tc>
+        <w:tc>
+          <w:tcPr>
+            <w:tcW w:w="2493" w:type="dxa"/>
+            <w:vMerge/>
+          </w:tcPr>
+          <w:p>
+            <w:pPr>
+              <w:rPr>
+                <w:lang w:val="de-DE"/>
+              </w:rPr>
+            </w:pPr>
+          </w:p>
+        </w:tc>
+      </w:tr>
+      <w:tr>
+        <w:tc>
+          <w:tcPr>
+            <w:tcW w:w="3503" w:type="dxa"/>
+          </w:tcPr>
+          <w:p>
+            <w:pPr>
+              <w:rPr>
+                <w:lang w:val="de-DE"/>
+              </w:rPr>
+            </w:pPr>
+            <w:r>
+              <w:rPr>
+                <w:lang w:val="de-DE"/>
+              </w:rPr>
+              <w:t>1 rote Zwiebel</w:t>
+            </w:r>
+          </w:p>
+        </w:tc>
+        <w:tc>
+          <w:tcPr>
+            <w:tcW w:w="3221" w:type="dxa"/>
+            <w:vMerge w:val="restart"/>
+          </w:tcPr>
+          <w:p>
+            <w:pPr>
+              <w:rPr>
+                <w:lang w:val="de-DE"/>
+              </w:rPr>
+            </w:pPr>
+            <w:r>
+              <w:rPr>
+                <w:lang w:val="de-DE"/>
+              </w:rPr>
+              <w:t>dünne Scheiben schneiden</w:t>
+            </w:r>
+          </w:p>
+        </w:tc>
+        <w:tc>
+          <w:tcPr>
+            <w:tcW w:w="3244" w:type="dxa"/>
+          </w:tcPr>
+          <w:p>
+            <w:pPr>
+              <w:rPr>
+                <w:lang w:val="de-DE"/>
+              </w:rPr>
+            </w:pPr>
+          </w:p>
+        </w:tc>
+        <w:tc>
+          <w:tcPr>
+            <w:tcW w:w="2929" w:type="dxa"/>
+            <w:vMerge/>
+          </w:tcPr>
+          <w:p>
+            <w:pPr>
+              <w:rPr>
+                <w:lang w:val="de-DE"/>
+              </w:rPr>
+            </w:pPr>
+          </w:p>
+        </w:tc>
+        <w:tc>
+          <w:tcPr>
+            <w:tcW w:w="2493" w:type="dxa"/>
+            <w:vMerge/>
+          </w:tcPr>
+          <w:p>
+            <w:pPr>
+              <w:rPr>
+                <w:lang w:val="de-DE"/>
+              </w:rPr>
+            </w:pPr>
+          </w:p>
+        </w:tc>
+      </w:tr>
+      <w:tr>
+        <w:tc>
+          <w:tcPr>
+            <w:tcW w:w="3503" w:type="dxa"/>
+          </w:tcPr>
+          <w:p>
+            <w:pPr>
+              <w:rPr>
+                <w:lang w:val="de-DE"/>
+              </w:rPr>
+            </w:pPr>
+            <w:r>
+              <w:rPr>
+                <w:lang w:val="de-DE"/>
+              </w:rPr>
+              <w:t>1 Knoblauchzehe</w:t>
+            </w:r>
+          </w:p>
+        </w:tc>
+        <w:tc>
+          <w:tcPr>
+            <w:tcW w:w="3221" w:type="dxa"/>
+            <w:vMerge/>
+          </w:tcPr>
+          <w:p>
+            <w:pPr>
+              <w:rPr>
+                <w:lang w:val="de-DE"/>
+              </w:rPr>
+            </w:pPr>
+          </w:p>
+        </w:tc>
+        <w:tc>
+          <w:tcPr>
+            <w:tcW w:w="3244" w:type="dxa"/>
+          </w:tcPr>
+          <w:p>
+            <w:pPr>
+              <w:rPr>
+                <w:lang w:val="de-DE"/>
+              </w:rPr>
+            </w:pPr>
+          </w:p>
+        </w:tc>
+        <w:tc>
+          <w:tcPr>
+            <w:tcW w:w="2929" w:type="dxa"/>
+            <w:vMerge/>
+          </w:tcPr>
+          <w:p>
+            <w:pPr>
+              <w:rPr>
+                <w:lang w:val="de-DE"/>
+              </w:rPr>
+            </w:pPr>
+          </w:p>
+        </w:tc>
+        <w:tc>
+          <w:tcPr>
+            <w:tcW w:w="2493" w:type="dxa"/>
+            <w:vMerge/>
+          </w:tcPr>
+          <w:p>
+            <w:pPr>
+              <w:rPr>
+                <w:lang w:val="de-DE"/>
+              </w:rPr>
+            </w:pPr>
+          </w:p>
+        </w:tc>
+      </w:tr>
+      <w:tr>
+        <w:tc>
+          <w:tcPr>
+            <w:tcW w:w="3503" w:type="dxa"/>
+          </w:tcPr>
+          <w:p>
+            <w:pPr>
+              <w:rPr>
+                <w:lang w:val="de-DE"/>
+              </w:rPr>
+            </w:pPr>
+            <w:r>
+              <w:rPr>
+                <w:lang w:val="de-DE"/>
+              </w:rPr>
+              <w:t>1 Chilischote</w:t>
+            </w:r>
+          </w:p>
+        </w:tc>
+        <w:tc>
+          <w:tcPr>
+            <w:tcW w:w="3221" w:type="dxa"/>
+          </w:tcPr>
+          <w:p>
+            <w:pPr>
+              <w:rPr>
+                <w:lang w:val="de-DE"/>
+              </w:rPr>
+            </w:pPr>
+            <w:r>
+              <w:rPr>
+                <w:lang w:val="de-DE"/>
+              </w:rPr>
+              <w:t>entkernen, kleine Würfel schneiden</w:t>
+            </w:r>
+          </w:p>
+        </w:tc>
+        <w:tc>
+          <w:tcPr>
+            <w:tcW w:w="3244" w:type="dxa"/>
+          </w:tcPr>
+          <w:p>
+            <w:pPr>
+              <w:rPr>
+                <w:lang w:val="de-DE"/>
+              </w:rPr>
+            </w:pPr>
+          </w:p>
+        </w:tc>
+        <w:tc>
+          <w:tcPr>
+            <w:tcW w:w="2929" w:type="dxa"/>
+            <w:vMerge/>
+          </w:tcPr>
+          <w:p>
+            <w:pPr>
+              <w:rPr>
+                <w:lang w:val="de-DE"/>
+              </w:rPr>
+            </w:pPr>
+          </w:p>
+        </w:tc>
+        <w:tc>
+          <w:tcPr>
+            <w:tcW w:w="2493" w:type="dxa"/>
+            <w:vMerge/>
+          </w:tcPr>
+          <w:p>
+            <w:pPr>
+              <w:rPr>
+                <w:lang w:val="de-DE"/>
+              </w:rPr>
+            </w:pPr>
+          </w:p>
+        </w:tc>
+      </w:tr>
+      <w:tr>
+        <w:tc>
+          <w:tcPr>
+            <w:tcW w:w="3503" w:type="dxa"/>
+          </w:tcPr>
+          <w:p>
+            <w:pPr>
+              <w:rPr>
+                <w:lang w:val="de-DE"/>
+              </w:rPr>
+            </w:pPr>
+            <w:r>
+              <w:rPr>
+                <w:lang w:val="de-DE"/>
+              </w:rPr>
+              <w:t>2-3 Stiele Petersilie</w:t>
+            </w:r>
+          </w:p>
+        </w:tc>
+        <w:tc>
+          <w:tcPr>
+            <w:tcW w:w="3221" w:type="dxa"/>
+          </w:tcPr>
+          <w:p>
+            <w:pPr>
+              <w:rPr>
+                <w:lang w:val="de-DE"/>
+              </w:rPr>
+            </w:pPr>
+            <w:r>
+              <w:rPr>
+                <w:lang w:val="de-DE"/>
+              </w:rPr>
+              <w:t>Blätter und Stiele trennen</w:t>
+            </w:r>
+          </w:p>
+        </w:tc>
+        <w:tc>
+          <w:tcPr>
+            <w:tcW w:w="3244" w:type="dxa"/>
+          </w:tcPr>
+          <w:p>
+            <w:pPr>
+              <w:rPr>
+                <w:lang w:val="de-DE"/>
+              </w:rPr>
+            </w:pPr>
+          </w:p>
+        </w:tc>
+        <w:tc>
+          <w:tcPr>
+            <w:tcW w:w="2929" w:type="dxa"/>
+            <w:vMerge/>
+          </w:tcPr>
+          <w:p>
+            <w:pPr>
+              <w:rPr>
+                <w:lang w:val="de-DE"/>
+              </w:rPr>
+            </w:pPr>
+          </w:p>
+        </w:tc>
+        <w:tc>
+          <w:tcPr>
+            <w:tcW w:w="2493" w:type="dxa"/>
+            <w:vMerge/>
+          </w:tcPr>
+          <w:p>
+            <w:pPr>
+              <w:rPr>
+                <w:lang w:val="de-DE"/>
+              </w:rPr>
+            </w:pPr>
+          </w:p>
+        </w:tc>
+      </w:tr>
+      <w:tr>
+        <w:tc>
+          <w:tcPr>
+            <w:tcW w:w="3503" w:type="dxa"/>
+          </w:tcPr>
+          <w:p>
+            <w:pPr>
+              <w:rPr>
+                <w:lang w:val="de-DE"/>
+              </w:rPr>
+            </w:pPr>
+            <w:r>
+              <w:rPr>
+                <w:lang w:val="de-DE"/>
+              </w:rPr>
+              <w:t xml:space="preserve">200 g </w:t>
+            </w:r>
+            <w:proofErr w:type="spellStart"/>
+            <w:r>
+              <w:rPr>
+                <w:lang w:val="de-DE"/>
+              </w:rPr>
+              <w:t>Bavette</w:t>
+            </w:r>
+            <w:proofErr w:type="spellEnd"/>
+          </w:p>
+        </w:tc>
+        <w:tc>
+          <w:tcPr>
+            <w:tcW w:w="3221" w:type="dxa"/>
+          </w:tcPr>
+          <w:p>
+            <w:pPr>
+              <w:rPr>
+                <w:lang w:val="de-DE"/>
+              </w:rPr>
+            </w:pPr>
+          </w:p>
+        </w:tc>
+        <w:tc>
+          <w:tcPr>
+            <w:tcW w:w="3244" w:type="dxa"/>
+          </w:tcPr>
+          <w:p>
+            <w:pPr>
+              <w:rPr>
+                <w:lang w:val="de-DE"/>
+              </w:rPr>
+            </w:pPr>
+          </w:p>
+        </w:tc>
+        <w:tc>
+          <w:tcPr>
+            <w:tcW w:w="2929" w:type="dxa"/>
+            <w:vMerge/>
+          </w:tcPr>
+          <w:p>
+            <w:pPr>
+              <w:rPr>
+                <w:lang w:val="de-DE"/>
+              </w:rPr>
+            </w:pPr>
+          </w:p>
+        </w:tc>
+        <w:tc>
+          <w:tcPr>
+            <w:tcW w:w="2493" w:type="dxa"/>
+            <w:vMerge/>
+          </w:tcPr>
+          <w:p>
+            <w:pPr>
+              <w:rPr>
+                <w:lang w:val="de-DE"/>
+              </w:rPr>
+            </w:pPr>
+          </w:p>
+        </w:tc>
+      </w:tr>
+      <w:tr>
+        <w:tc>
+          <w:tcPr>
+            <w:tcW w:w="3503" w:type="dxa"/>
+          </w:tcPr>
+          <w:p>
+            <w:pPr>
+              <w:rPr>
+                <w:lang w:val="de-DE"/>
+              </w:rPr>
+            </w:pPr>
+            <w:r>
+              <w:rPr>
+                <w:lang w:val="de-DE"/>
+              </w:rPr>
+              <w:t>125 ml Weißwein</w:t>
+            </w:r>
+          </w:p>
+        </w:tc>
+        <w:tc>
+          <w:tcPr>
+            <w:tcW w:w="3221" w:type="dxa"/>
+          </w:tcPr>
+          <w:p>
+            <w:pPr>
+              <w:rPr>
+                <w:lang w:val="de-DE"/>
+              </w:rPr>
+            </w:pPr>
+          </w:p>
+        </w:tc>
+        <w:tc>
+          <w:tcPr>
+            <w:tcW w:w="3244" w:type="dxa"/>
+          </w:tcPr>
+          <w:p>
+            <w:pPr>
+              <w:rPr>
+                <w:lang w:val="de-DE"/>
+              </w:rPr>
+            </w:pPr>
+          </w:p>
+        </w:tc>
+        <w:tc>
+          <w:tcPr>
+            <w:tcW w:w="2929" w:type="dxa"/>
+            <w:vMerge/>
+          </w:tcPr>
+          <w:p>
+            <w:pPr>
+              <w:rPr>
+                <w:lang w:val="de-DE"/>
+              </w:rPr>
+            </w:pPr>
+          </w:p>
+        </w:tc>
+        <w:tc>
+          <w:tcPr>
+            <w:tcW w:w="2493" w:type="dxa"/>
+            <w:vMerge/>
+          </w:tcPr>
+          <w:p>
+            <w:pPr>
+              <w:rPr>
+                <w:lang w:val="de-DE"/>
+              </w:rPr>
+            </w:pPr>
+          </w:p>
+        </w:tc>
+      </w:tr>
+      <w:tr>
+        <w:tc>
+          <w:tcPr>
+            <w:tcW w:w="3503" w:type="dxa"/>
+          </w:tcPr>
+          <w:p>
+            <w:pPr>
+              <w:rPr>
+                <w:lang w:val="de-DE"/>
+              </w:rPr>
+            </w:pPr>
+            <w:r>
+              <w:rPr>
+                <w:lang w:val="de-DE"/>
+              </w:rPr>
+              <w:t>½ TL Salz</w:t>
+            </w:r>
+          </w:p>
+        </w:tc>
+        <w:tc>
+          <w:tcPr>
+            <w:tcW w:w="3221" w:type="dxa"/>
+          </w:tcPr>
+          <w:p>
+            <w:pPr>
+              <w:rPr>
+                <w:lang w:val="de-DE"/>
+              </w:rPr>
+            </w:pPr>
+          </w:p>
+        </w:tc>
+        <w:tc>
+          <w:tcPr>
+            <w:tcW w:w="3244" w:type="dxa"/>
+          </w:tcPr>
+          <w:p>
+            <w:pPr>
+              <w:rPr>
+                <w:lang w:val="de-DE"/>
+              </w:rPr>
+            </w:pPr>
+          </w:p>
+        </w:tc>
+        <w:tc>
+          <w:tcPr>
+            <w:tcW w:w="2929" w:type="dxa"/>
+            <w:vMerge/>
+          </w:tcPr>
+          <w:p>
+            <w:pPr>
+              <w:rPr>
+                <w:lang w:val="de-DE"/>
+              </w:rPr>
+            </w:pPr>
+          </w:p>
+        </w:tc>
+        <w:tc>
+          <w:tcPr>
+            <w:tcW w:w="2493" w:type="dxa"/>
+            <w:vMerge/>
+          </w:tcPr>
+          <w:p>
+            <w:pPr>
+              <w:rPr>
+                <w:lang w:val="de-DE"/>
+              </w:rPr>
+            </w:pPr>
+          </w:p>
+        </w:tc>
+      </w:tr>
+      <w:tr>
+        <w:tc>
+          <w:tcPr>
+            <w:tcW w:w="3503" w:type="dxa"/>
+          </w:tcPr>
+          <w:p>
+            <w:pPr>
+              <w:rPr>
+                <w:lang w:val="de-DE"/>
+              </w:rPr>
+            </w:pPr>
+            <w:r>
+              <w:rPr>
+                <w:lang w:val="de-DE"/>
+              </w:rPr>
+              <w:t>Petersilienblätter</w:t>
+            </w:r>
+          </w:p>
+        </w:tc>
+        <w:tc>
+          <w:tcPr>
+            <w:tcW w:w="3221" w:type="dxa"/>
+          </w:tcPr>
+          <w:p>
+            <w:pPr>
+              <w:rPr>
+                <w:lang w:val="de-DE"/>
+              </w:rPr>
+            </w:pPr>
+          </w:p>
+        </w:tc>
+        <w:tc>
+          <w:tcPr>
+            <w:tcW w:w="3244" w:type="dxa"/>
+          </w:tcPr>
+          <w:p>
+            <w:pPr>
+              <w:rPr>
+                <w:lang w:val="de-DE"/>
+              </w:rPr>
+            </w:pPr>
+          </w:p>
+        </w:tc>
+        <w:tc>
+          <w:tcPr>
+            <w:tcW w:w="2929" w:type="dxa"/>
+          </w:tcPr>
+          <w:p>
+            <w:pPr>
+              <w:rPr>
+                <w:lang w:val="de-DE"/>
+              </w:rPr>
+            </w:pPr>
+            <w:r>
+              <w:rPr>
+                <w:lang w:val="de-DE"/>
+              </w:rPr>
+              <w:t>hacken</w:t>
+            </w:r>
+          </w:p>
+        </w:tc>
+        <w:tc>
+          <w:tcPr>
+            <w:tcW w:w="2493" w:type="dxa"/>
+            <w:vMerge/>
+          </w:tcPr>
+          <w:p>
+            <w:pPr>
+              <w:rPr>
+                <w:lang w:val="de-DE"/>
+              </w:rPr>
+            </w:pPr>
+          </w:p>
+        </w:tc>
+      </w:tr>
+      <w:tr>
+        <w:tc>
+          <w:tcPr>
+            <w:tcW w:w="3503" w:type="dxa"/>
+          </w:tcPr>
+          <w:p>
+            <w:pPr>
+              <w:rPr>
+                <w:lang w:val="de-DE"/>
+              </w:rPr>
+            </w:pPr>
+            <w:r>
+              <w:rPr>
+                <w:lang w:val="de-DE"/>
+              </w:rPr>
+              <w:t>Fenchelgrün</w:t>
+            </w:r>
+          </w:p>
+        </w:tc>
+        <w:tc>
+          <w:tcPr>
+            <w:tcW w:w="3221" w:type="dxa"/>
+          </w:tcPr>
+          <w:p>
+            <w:pPr>
+              <w:rPr>
+                <w:lang w:val="de-DE"/>
+              </w:rPr>
+            </w:pPr>
+          </w:p>
+        </w:tc>
+        <w:tc>
+          <w:tcPr>
+            <w:tcW w:w="3244" w:type="dxa"/>
+          </w:tcPr>
+          <w:p>
+            <w:pPr>
+              <w:rPr>
+                <w:lang w:val="de-DE"/>
+              </w:rPr>
+            </w:pPr>
+          </w:p>
+        </w:tc>
+        <w:tc>
+          <w:tcPr>
+            <w:tcW w:w="2929" w:type="dxa"/>
+          </w:tcPr>
+          <w:p>
+            <w:pPr>
+              <w:rPr>
+                <w:lang w:val="de-DE"/>
+              </w:rPr>
+            </w:pPr>
+          </w:p>
+        </w:tc>
+        <w:tc>
+          <w:tcPr>
+            <w:tcW w:w="2493" w:type="dxa"/>
+            <w:vMerge/>
+          </w:tcPr>
+          <w:p>
+            <w:pPr>
+              <w:rPr>
+                <w:lang w:val="de-DE"/>
+              </w:rPr>
+            </w:pPr>
+          </w:p>
+        </w:tc>
+      </w:tr>
+    </w:tbl>
+    <w:p>
+      <w:pPr>
+        <w:rPr>
+          <w:lang w:val="de-DE"/>
+        </w:rPr>
+      </w:pPr>
+    </w:p>
+    <w:p>
+      <w:pPr>
+        <w:rPr>
+          <w:lang w:val="de-DE"/>
+        </w:rPr>
+      </w:pPr>
+      <w:r>
+        <w:rPr>
+          <w:lang w:val="de-DE"/>
+        </w:rPr>
+        <w:t>Grüne Gemüse-Pasta mit Zitronensauce</w:t>
+      </w:r>
+    </w:p>
+    <w:tbl>
+      <w:tblPr>
+        <w:tblStyle w:val="TableGrid"/>
+        <w:tblW w:w="0" w:type="auto"/>
+        <w:tblLook w:val="04A0" w:firstRow="1" w:lastRow="0" w:firstColumn="1" w:lastColumn="0" w:noHBand="0" w:noVBand="1"/>
+      </w:tblPr>
+      <w:tblGrid>
+        <w:gridCol w:w="3435"/>
+        <w:gridCol w:w="3187"/>
+        <w:gridCol w:w="3359"/>
+        <w:gridCol w:w="2913"/>
+        <w:gridCol w:w="2496"/>
+      </w:tblGrid>
+      <w:tr>
+        <w:tc>
+          <w:tcPr>
+            <w:tcW w:w="3435" w:type="dxa"/>
+          </w:tcPr>
+          <w:p>
+            <w:pPr>
+              <w:rPr>
+                <w:lang w:val="de-DE"/>
+              </w:rPr>
+            </w:pPr>
+          </w:p>
+        </w:tc>
+        <w:tc>
+          <w:tcPr>
+            <w:tcW w:w="3187" w:type="dxa"/>
+          </w:tcPr>
+          <w:p>
+            <w:pPr>
+              <w:rPr>
+                <w:lang w:val="de-DE"/>
+              </w:rPr>
+            </w:pPr>
+          </w:p>
+        </w:tc>
+        <w:tc>
+          <w:tcPr>
+            <w:tcW w:w="3359" w:type="dxa"/>
+          </w:tcPr>
+          <w:p>
+            <w:pPr>
+              <w:rPr>
+                <w:lang w:val="de-DE"/>
+              </w:rPr>
+            </w:pPr>
+            <w:r>
+              <w:rPr>
+                <w:lang w:val="de-DE"/>
+              </w:rPr>
+              <w:t>5 Minuten</w:t>
+            </w:r>
+          </w:p>
+        </w:tc>
+        <w:tc>
+          <w:tcPr>
+            <w:tcW w:w="2913" w:type="dxa"/>
+          </w:tcPr>
+          <w:p>
+            <w:pPr>
+              <w:rPr>
+                <w:lang w:val="de-DE"/>
+              </w:rPr>
+            </w:pPr>
+            <w:r>
+              <w:rPr>
+                <w:lang w:val="de-DE"/>
+              </w:rPr>
+              <w:t>5 Minuten</w:t>
+            </w:r>
+          </w:p>
+        </w:tc>
+        <w:tc>
+          <w:tcPr>
+            <w:tcW w:w="2496" w:type="dxa"/>
+          </w:tcPr>
+          <w:p>
+            <w:pPr>
+              <w:rPr>
+                <w:lang w:val="de-DE"/>
+              </w:rPr>
+            </w:pPr>
+          </w:p>
+        </w:tc>
+      </w:tr>
+      <w:tr>
+        <w:tc>
+          <w:tcPr>
+            <w:tcW w:w="3435" w:type="dxa"/>
+          </w:tcPr>
+          <w:p>
+            <w:pPr>
+              <w:rPr>
+                <w:lang w:val="de-DE"/>
+              </w:rPr>
+            </w:pPr>
+            <w:r>
+              <w:rPr>
+                <w:lang w:val="de-DE"/>
+              </w:rPr>
+              <w:t>80 g Zuckerschoten</w:t>
+            </w:r>
+          </w:p>
+        </w:tc>
+        <w:tc>
+          <w:tcPr>
+            <w:tcW w:w="3187" w:type="dxa"/>
+          </w:tcPr>
+          <w:p>
+            <w:pPr>
+              <w:rPr>
+                <w:lang w:val="de-DE"/>
+              </w:rPr>
+            </w:pPr>
+            <w:r>
+              <w:rPr>
+                <w:lang w:val="de-DE"/>
+              </w:rPr>
+              <w:t>waschen, schräg halbieren</w:t>
+            </w:r>
+          </w:p>
+        </w:tc>
+        <w:tc>
+          <w:tcPr>
+            <w:tcW w:w="3359" w:type="dxa"/>
+            <w:vMerge w:val="restart"/>
+          </w:tcPr>
+          <w:p>
+            <w:pPr>
+              <w:rPr>
+                <w:lang w:val="de-DE"/>
+              </w:rPr>
+            </w:pPr>
+            <w:r>
+              <w:rPr>
+                <w:lang w:val="de-DE"/>
+              </w:rPr>
+              <w:t>kochen (mit Petersilienstiele, ohne Spargelspitzen), Zitronenschale abreiben</w:t>
+            </w:r>
+          </w:p>
+        </w:tc>
+        <w:tc>
+          <w:tcPr>
+            <w:tcW w:w="2913" w:type="dxa"/>
+            <w:vMerge w:val="restart"/>
+          </w:tcPr>
+          <w:p>
+            <w:pPr>
+              <w:rPr>
+                <w:lang w:val="de-DE"/>
+              </w:rPr>
+            </w:pPr>
+            <w:r>
+              <w:rPr>
+                <w:lang w:val="de-DE"/>
+              </w:rPr>
+              <w:t>Spargelspitzen hinzufügen, etwas Zitronensaft hinzufügen</w:t>
+            </w:r>
+          </w:p>
+        </w:tc>
+        <w:tc>
+          <w:tcPr>
+            <w:tcW w:w="2496" w:type="dxa"/>
+            <w:vMerge w:val="restart"/>
+          </w:tcPr>
+          <w:p>
+            <w:pPr>
+              <w:rPr>
+                <w:lang w:val="de-DE"/>
+              </w:rPr>
+            </w:pPr>
+            <w:r>
+              <w:rPr>
+                <w:lang w:val="de-DE"/>
+              </w:rPr>
+              <w:t>Petersilienstiele entfernen, Rest hinzufügen</w:t>
+            </w:r>
+          </w:p>
+        </w:tc>
+      </w:tr>
+      <w:tr>
+        <w:tc>
+          <w:tcPr>
+            <w:tcW w:w="3435" w:type="dxa"/>
+          </w:tcPr>
+          <w:p>
+            <w:pPr>
+              <w:rPr>
+                <w:lang w:val="de-DE"/>
+              </w:rPr>
+            </w:pPr>
+            <w:r>
+              <w:rPr>
+                <w:lang w:val="de-DE"/>
+              </w:rPr>
+              <w:t>150 g grüner Spargel</w:t>
+            </w:r>
+          </w:p>
+        </w:tc>
+        <w:tc>
+          <w:tcPr>
+            <w:tcW w:w="3187" w:type="dxa"/>
+          </w:tcPr>
+          <w:p>
+            <w:pPr>
+              <w:rPr>
+                <w:lang w:val="de-DE"/>
+              </w:rPr>
+            </w:pPr>
+            <w:r>
+              <w:rPr>
+                <w:lang w:val="de-DE"/>
+              </w:rPr>
+              <w:t>waschen, unterer Drittel schälen, Ende abschneiden, Stangen in 3-4 cm lange Stücke schneiden</w:t>
+            </w:r>
+          </w:p>
+        </w:tc>
+        <w:tc>
+          <w:tcPr>
+            <w:tcW w:w="3359" w:type="dxa"/>
+            <w:vMerge/>
+          </w:tcPr>
+          <w:p>
+            <w:pPr>
+              <w:rPr>
+                <w:lang w:val="de-DE"/>
+              </w:rPr>
+            </w:pPr>
+          </w:p>
+        </w:tc>
+        <w:tc>
+          <w:tcPr>
+            <w:tcW w:w="2913" w:type="dxa"/>
+            <w:vMerge/>
+          </w:tcPr>
+          <w:p>
+            <w:pPr>
+              <w:rPr>
+                <w:lang w:val="de-DE"/>
+              </w:rPr>
+            </w:pPr>
+          </w:p>
+        </w:tc>
+        <w:tc>
+          <w:tcPr>
+            <w:tcW w:w="2496" w:type="dxa"/>
+            <w:vMerge/>
+          </w:tcPr>
+          <w:p>
+            <w:pPr>
+              <w:rPr>
+                <w:lang w:val="de-DE"/>
+              </w:rPr>
+            </w:pPr>
+          </w:p>
+        </w:tc>
+      </w:tr>
+      <w:tr>
+        <w:tc>
+          <w:tcPr>
+            <w:tcW w:w="3435" w:type="dxa"/>
+          </w:tcPr>
+          <w:p>
+            <w:pPr>
+              <w:rPr>
+                <w:lang w:val="de-DE"/>
+              </w:rPr>
+            </w:pPr>
+            <w:r>
+              <w:rPr>
+                <w:lang w:val="de-DE"/>
+              </w:rPr>
+              <w:t>1 Bund Frühlingszwiebeln</w:t>
+            </w:r>
+          </w:p>
+        </w:tc>
+        <w:tc>
+          <w:tcPr>
+            <w:tcW w:w="3187" w:type="dxa"/>
+          </w:tcPr>
+          <w:p>
+            <w:pPr>
+              <w:rPr>
+                <w:lang w:val="de-DE"/>
+              </w:rPr>
+            </w:pPr>
+            <w:r>
+              <w:rPr>
+                <w:lang w:val="de-DE"/>
+              </w:rPr>
+              <w:t>Ringe schneiden</w:t>
+            </w:r>
+          </w:p>
+        </w:tc>
+        <w:tc>
+          <w:tcPr>
+            <w:tcW w:w="3359" w:type="dxa"/>
+            <w:vMerge/>
+          </w:tcPr>
+          <w:p>
+            <w:pPr>
+              <w:rPr>
+                <w:lang w:val="de-DE"/>
+              </w:rPr>
+            </w:pPr>
+          </w:p>
+        </w:tc>
+        <w:tc>
+          <w:tcPr>
+            <w:tcW w:w="2913" w:type="dxa"/>
+            <w:vMerge/>
+          </w:tcPr>
+          <w:p>
+            <w:pPr>
+              <w:rPr>
+                <w:lang w:val="de-DE"/>
+              </w:rPr>
+            </w:pPr>
+          </w:p>
+        </w:tc>
+        <w:tc>
+          <w:tcPr>
+            <w:tcW w:w="2496" w:type="dxa"/>
+            <w:vMerge/>
+          </w:tcPr>
+          <w:p>
+            <w:pPr>
+              <w:rPr>
+                <w:lang w:val="de-DE"/>
+              </w:rPr>
+            </w:pPr>
+          </w:p>
+        </w:tc>
+      </w:tr>
+      <w:tr>
+        <w:tc>
+          <w:tcPr>
+            <w:tcW w:w="3435" w:type="dxa"/>
+          </w:tcPr>
+          <w:p>
+            <w:pPr>
+              <w:rPr>
+                <w:lang w:val="de-DE"/>
+              </w:rPr>
+            </w:pPr>
+            <w:r>
+              <w:rPr>
+                <w:lang w:val="de-DE"/>
+              </w:rPr>
+              <w:t>2 Stiele Petersilie</w:t>
+            </w:r>
+          </w:p>
+        </w:tc>
+        <w:tc>
+          <w:tcPr>
+            <w:tcW w:w="3187" w:type="dxa"/>
+          </w:tcPr>
+          <w:p>
+            <w:pPr>
+              <w:rPr>
+                <w:lang w:val="de-DE"/>
+              </w:rPr>
+            </w:pPr>
+            <w:r>
+              <w:rPr>
+                <w:lang w:val="de-DE"/>
+              </w:rPr>
+              <w:t xml:space="preserve">Blätter und Stiele trennen </w:t>
+            </w:r>
+          </w:p>
+        </w:tc>
+        <w:tc>
+          <w:tcPr>
+            <w:tcW w:w="3359" w:type="dxa"/>
+            <w:vMerge/>
+          </w:tcPr>
+          <w:p>
+            <w:pPr>
+              <w:rPr>
+                <w:lang w:val="de-DE"/>
+              </w:rPr>
+            </w:pPr>
+          </w:p>
+        </w:tc>
+        <w:tc>
+          <w:tcPr>
+            <w:tcW w:w="2913" w:type="dxa"/>
+            <w:vMerge/>
+          </w:tcPr>
+          <w:p>
+            <w:pPr>
+              <w:rPr>
+                <w:lang w:val="de-DE"/>
+              </w:rPr>
+            </w:pPr>
+          </w:p>
+        </w:tc>
+        <w:tc>
+          <w:tcPr>
+            <w:tcW w:w="2496" w:type="dxa"/>
+            <w:vMerge/>
+          </w:tcPr>
+          <w:p>
+            <w:pPr>
+              <w:rPr>
+                <w:lang w:val="de-DE"/>
+              </w:rPr>
+            </w:pPr>
+          </w:p>
+        </w:tc>
+      </w:tr>
+      <w:tr>
+        <w:tc>
+          <w:tcPr>
+            <w:tcW w:w="3435" w:type="dxa"/>
+          </w:tcPr>
+          <w:p>
+            <w:pPr>
+              <w:rPr>
+                <w:lang w:val="de-DE"/>
+              </w:rPr>
+            </w:pPr>
+            <w:r>
+              <w:rPr>
+                <w:lang w:val="de-DE"/>
+              </w:rPr>
+              <w:t>100 ml Sahne</w:t>
+            </w:r>
+          </w:p>
+        </w:tc>
+        <w:tc>
+          <w:tcPr>
+            <w:tcW w:w="3187" w:type="dxa"/>
+            <w:vMerge w:val="restart"/>
+          </w:tcPr>
+          <w:p>
+            <w:pPr>
+              <w:rPr>
+                <w:lang w:val="de-DE"/>
+              </w:rPr>
+            </w:pPr>
+          </w:p>
+        </w:tc>
+        <w:tc>
+          <w:tcPr>
+            <w:tcW w:w="3359" w:type="dxa"/>
+            <w:vMerge/>
+          </w:tcPr>
+          <w:p>
+            <w:pPr>
+              <w:rPr>
+                <w:lang w:val="de-DE"/>
+              </w:rPr>
+            </w:pPr>
+          </w:p>
+        </w:tc>
+        <w:tc>
+          <w:tcPr>
+            <w:tcW w:w="2913" w:type="dxa"/>
+            <w:vMerge/>
+          </w:tcPr>
+          <w:p>
+            <w:pPr>
+              <w:rPr>
+                <w:lang w:val="de-DE"/>
+              </w:rPr>
+            </w:pPr>
+          </w:p>
+        </w:tc>
+        <w:tc>
+          <w:tcPr>
+            <w:tcW w:w="2496" w:type="dxa"/>
+            <w:vMerge/>
+          </w:tcPr>
+          <w:p>
+            <w:pPr>
+              <w:rPr>
+                <w:lang w:val="de-DE"/>
+              </w:rPr>
+            </w:pPr>
+          </w:p>
+        </w:tc>
+      </w:tr>
+      <w:tr>
+        <w:tc>
+          <w:tcPr>
+            <w:tcW w:w="3435" w:type="dxa"/>
+          </w:tcPr>
+          <w:p>
+            <w:pPr>
+              <w:rPr>
+                <w:lang w:val="de-DE"/>
+              </w:rPr>
+            </w:pPr>
+            <w:r>
+              <w:rPr>
+                <w:lang w:val="de-DE"/>
+              </w:rPr>
+              <w:t>500 ml kaltes Wasser</w:t>
+            </w:r>
+          </w:p>
+        </w:tc>
+        <w:tc>
+          <w:tcPr>
+            <w:tcW w:w="3187" w:type="dxa"/>
+            <w:vMerge/>
+          </w:tcPr>
+          <w:p>
+            <w:pPr>
+              <w:rPr>
+                <w:lang w:val="de-DE"/>
+              </w:rPr>
+            </w:pPr>
+          </w:p>
+        </w:tc>
+        <w:tc>
+          <w:tcPr>
+            <w:tcW w:w="3359" w:type="dxa"/>
+            <w:vMerge/>
+          </w:tcPr>
+          <w:p>
+            <w:pPr>
+              <w:rPr>
+                <w:lang w:val="de-DE"/>
+              </w:rPr>
+            </w:pPr>
+          </w:p>
+        </w:tc>
+        <w:tc>
+          <w:tcPr>
+            <w:tcW w:w="2913" w:type="dxa"/>
+            <w:vMerge/>
+          </w:tcPr>
+          <w:p>
+            <w:pPr>
+              <w:rPr>
+                <w:lang w:val="de-DE"/>
+              </w:rPr>
+            </w:pPr>
+          </w:p>
+        </w:tc>
+        <w:tc>
+          <w:tcPr>
+            <w:tcW w:w="2496" w:type="dxa"/>
+            <w:vMerge/>
+          </w:tcPr>
+          <w:p>
+            <w:pPr>
+              <w:rPr>
+                <w:lang w:val="de-DE"/>
+              </w:rPr>
+            </w:pPr>
+          </w:p>
+        </w:tc>
+      </w:tr>
+      <w:tr>
+        <w:tc>
+          <w:tcPr>
+            <w:tcW w:w="3435" w:type="dxa"/>
+          </w:tcPr>
+          <w:p>
+            <w:pPr>
+              <w:rPr>
+                <w:lang w:val="de-DE"/>
+              </w:rPr>
+            </w:pPr>
+            <w:r>
+              <w:rPr>
+                <w:lang w:val="de-DE"/>
+              </w:rPr>
+              <w:t>1 Zitrone</w:t>
+            </w:r>
+          </w:p>
+        </w:tc>
+        <w:tc>
+          <w:tcPr>
+            <w:tcW w:w="3187" w:type="dxa"/>
+            <w:vMerge/>
+          </w:tcPr>
+          <w:p>
+            <w:pPr>
+              <w:rPr>
+                <w:lang w:val="de-DE"/>
+              </w:rPr>
+            </w:pPr>
+          </w:p>
+        </w:tc>
+        <w:tc>
+          <w:tcPr>
+            <w:tcW w:w="3359" w:type="dxa"/>
+            <w:vMerge/>
+          </w:tcPr>
+          <w:p>
+            <w:pPr>
+              <w:rPr>
+                <w:lang w:val="de-DE"/>
+              </w:rPr>
+            </w:pPr>
+          </w:p>
+        </w:tc>
+        <w:tc>
+          <w:tcPr>
+            <w:tcW w:w="2913" w:type="dxa"/>
+            <w:vMerge/>
+          </w:tcPr>
+          <w:p>
+            <w:pPr>
+              <w:rPr>
+                <w:lang w:val="de-DE"/>
+              </w:rPr>
+            </w:pPr>
+          </w:p>
+        </w:tc>
+        <w:tc>
+          <w:tcPr>
+            <w:tcW w:w="2496" w:type="dxa"/>
+            <w:vMerge/>
+          </w:tcPr>
+          <w:p>
+            <w:pPr>
+              <w:rPr>
+                <w:lang w:val="de-DE"/>
+              </w:rPr>
+            </w:pPr>
+          </w:p>
+        </w:tc>
+      </w:tr>
+      <w:tr>
+        <w:tc>
+          <w:tcPr>
+            <w:tcW w:w="3435" w:type="dxa"/>
+          </w:tcPr>
+          <w:p>
+            <w:pPr>
+              <w:rPr>
+                <w:lang w:val="de-DE"/>
+              </w:rPr>
+            </w:pPr>
+            <w:r>
+              <w:rPr>
+                <w:lang w:val="de-DE"/>
+              </w:rPr>
+              <w:t>1 Handvoll Kerbel</w:t>
+            </w:r>
+          </w:p>
+        </w:tc>
+        <w:tc>
+          <w:tcPr>
+            <w:tcW w:w="3187" w:type="dxa"/>
+            <w:vMerge/>
+          </w:tcPr>
+          <w:p>
+            <w:pPr>
+              <w:rPr>
+                <w:lang w:val="de-DE"/>
+              </w:rPr>
+            </w:pPr>
+          </w:p>
+        </w:tc>
+        <w:tc>
+          <w:tcPr>
+            <w:tcW w:w="3359" w:type="dxa"/>
+            <w:vMerge w:val="restart"/>
+          </w:tcPr>
+          <w:p>
+            <w:pPr>
+              <w:rPr>
+                <w:lang w:val="de-DE"/>
+              </w:rPr>
+            </w:pPr>
+          </w:p>
+        </w:tc>
+        <w:tc>
+          <w:tcPr>
+            <w:tcW w:w="2913" w:type="dxa"/>
+            <w:vMerge w:val="restart"/>
+          </w:tcPr>
+          <w:p>
+            <w:pPr>
+              <w:rPr>
+                <w:lang w:val="de-DE"/>
+              </w:rPr>
+            </w:pPr>
+            <w:r>
+              <w:rPr>
+                <w:lang w:val="de-DE"/>
+              </w:rPr>
+              <w:t>hacken</w:t>
+            </w:r>
+          </w:p>
+        </w:tc>
+        <w:tc>
+          <w:tcPr>
+            <w:tcW w:w="2496" w:type="dxa"/>
+            <w:vMerge/>
+          </w:tcPr>
+          <w:p>
+            <w:pPr>
+              <w:rPr>
+                <w:lang w:val="de-DE"/>
+              </w:rPr>
+            </w:pPr>
+          </w:p>
+        </w:tc>
+      </w:tr>
+      <w:tr>
+        <w:tc>
+          <w:tcPr>
+            <w:tcW w:w="3435" w:type="dxa"/>
+          </w:tcPr>
+          <w:p>
+            <w:pPr>
+              <w:rPr>
+                <w:lang w:val="de-DE"/>
+              </w:rPr>
+            </w:pPr>
+            <w:r>
+              <w:rPr>
+                <w:lang w:val="de-DE"/>
+              </w:rPr>
+              <w:t>Petersilienblätter</w:t>
+            </w:r>
+          </w:p>
+        </w:tc>
+        <w:tc>
+          <w:tcPr>
+            <w:tcW w:w="3187" w:type="dxa"/>
+            <w:vMerge/>
+          </w:tcPr>
+          <w:p>
+            <w:pPr>
+              <w:rPr>
+                <w:lang w:val="de-DE"/>
+              </w:rPr>
+            </w:pPr>
+          </w:p>
+        </w:tc>
+        <w:tc>
+          <w:tcPr>
+            <w:tcW w:w="3359" w:type="dxa"/>
+            <w:vMerge/>
+          </w:tcPr>
+          <w:p>
+            <w:pPr>
+              <w:rPr>
+                <w:lang w:val="de-DE"/>
+              </w:rPr>
+            </w:pPr>
+          </w:p>
+        </w:tc>
+        <w:tc>
+          <w:tcPr>
+            <w:tcW w:w="2913" w:type="dxa"/>
+            <w:vMerge/>
+          </w:tcPr>
+          <w:p>
+            <w:pPr>
+              <w:rPr>
+                <w:lang w:val="de-DE"/>
+              </w:rPr>
+            </w:pPr>
+          </w:p>
+        </w:tc>
+        <w:tc>
+          <w:tcPr>
+            <w:tcW w:w="2496" w:type="dxa"/>
+            <w:vMerge/>
+          </w:tcPr>
+          <w:p>
+            <w:pPr>
+              <w:rPr>
+                <w:lang w:val="de-DE"/>
+              </w:rPr>
+            </w:pPr>
+          </w:p>
+        </w:tc>
+      </w:tr>
+      <w:tr>
+        <w:tc>
+          <w:tcPr>
+            <w:tcW w:w="3435" w:type="dxa"/>
+          </w:tcPr>
+          <w:p>
+            <w:pPr>
+              <w:rPr>
+                <w:lang w:val="de-DE"/>
+              </w:rPr>
+            </w:pPr>
+            <w:r>
+              <w:rPr>
+                <w:lang w:val="de-DE"/>
+              </w:rPr>
+              <w:t>Salz, Pfeffer</w:t>
+            </w:r>
+          </w:p>
+        </w:tc>
+        <w:tc>
+          <w:tcPr>
+            <w:tcW w:w="3187" w:type="dxa"/>
+            <w:vMerge/>
+          </w:tcPr>
+          <w:p>
+            <w:pPr>
+              <w:rPr>
+                <w:lang w:val="de-DE"/>
+              </w:rPr>
+            </w:pPr>
+          </w:p>
+        </w:tc>
+        <w:tc>
+          <w:tcPr>
+            <w:tcW w:w="3359" w:type="dxa"/>
+            <w:vMerge/>
+          </w:tcPr>
+          <w:p>
+            <w:pPr>
+              <w:rPr>
+                <w:lang w:val="de-DE"/>
+              </w:rPr>
+            </w:pPr>
+          </w:p>
+        </w:tc>
+        <w:tc>
+          <w:tcPr>
+            <w:tcW w:w="2913" w:type="dxa"/>
+          </w:tcPr>
+          <w:p>
+            <w:pPr>
+              <w:rPr>
+                <w:lang w:val="de-DE"/>
+              </w:rPr>
+            </w:pPr>
+          </w:p>
+        </w:tc>
+        <w:tc>
+          <w:tcPr>
+            <w:tcW w:w="2496" w:type="dxa"/>
+            <w:vMerge/>
+          </w:tcPr>
+          <w:p>
+            <w:pPr>
+              <w:rPr>
+                <w:lang w:val="de-DE"/>
+              </w:rPr>
+            </w:pPr>
+          </w:p>
+        </w:tc>
+      </w:tr>
+    </w:tbl>
+    <w:p>
+      <w:pPr>
+        <w:rPr>
+          <w:lang w:val="de-DE"/>
+        </w:rPr>
+      </w:pPr>
+    </w:p>
+    <w:p>
+      <w:pPr>
+        <w:rPr>
+          <w:lang w:val="de-DE"/>
+        </w:rPr>
+      </w:pPr>
+      <w:r>
+        <w:rPr>
+          <w:lang w:val="de-DE"/>
+        </w:rPr>
+        <w:t>Apfel-Nuss-Penne mit Rosinen</w:t>
+      </w:r>
+    </w:p>
+    <w:tbl>
+      <w:tblPr>
+        <w:tblStyle w:val="TableGrid"/>
+        <w:tblW w:w="0" w:type="auto"/>
+        <w:tblLook w:val="04A0" w:firstRow="1" w:lastRow="0" w:firstColumn="1" w:lastColumn="0" w:noHBand="0" w:noVBand="1"/>
+      </w:tblPr>
+      <w:tblGrid>
+        <w:gridCol w:w="3078"/>
+        <w:gridCol w:w="3078"/>
+        <w:gridCol w:w="3078"/>
+        <w:gridCol w:w="3078"/>
+        <w:gridCol w:w="3078"/>
+      </w:tblGrid>
+      <w:tr>
+        <w:tc>
+          <w:tcPr>
+            <w:tcW w:w="3078" w:type="dxa"/>
+          </w:tcPr>
+          <w:p>
+            <w:pPr>
+              <w:rPr>
+                <w:lang w:val="de-DE"/>
+              </w:rPr>
+            </w:pPr>
+          </w:p>
+        </w:tc>
+        <w:tc>
+          <w:tcPr>
+            <w:tcW w:w="3078" w:type="dxa"/>
+          </w:tcPr>
+          <w:p>
+            <w:pPr>
+              <w:rPr>
+                <w:lang w:val="de-DE"/>
+              </w:rPr>
+            </w:pPr>
+          </w:p>
+        </w:tc>
+        <w:tc>
+          <w:tcPr>
+            <w:tcW w:w="3078" w:type="dxa"/>
+          </w:tcPr>
+          <w:p>
+            <w:pPr>
+              <w:rPr>
+                <w:lang w:val="de-DE"/>
+              </w:rPr>
+            </w:pPr>
+            <w:r>
+              <w:rPr>
+                <w:lang w:val="de-DE"/>
+              </w:rPr>
+              <w:t>5 Minuten</w:t>
+            </w:r>
+          </w:p>
+        </w:tc>
+        <w:tc>
+          <w:tcPr>
+            <w:tcW w:w="3078" w:type="dxa"/>
+          </w:tcPr>
+          <w:p>
+            <w:pPr>
+              <w:rPr>
+                <w:lang w:val="de-DE"/>
+              </w:rPr>
+            </w:pPr>
+            <w:r>
+              <w:rPr>
+                <w:lang w:val="de-DE"/>
+              </w:rPr>
+              <w:t>5 Minuten</w:t>
+            </w:r>
+          </w:p>
+        </w:tc>
+        <w:tc>
+          <w:tcPr>
+            <w:tcW w:w="3078" w:type="dxa"/>
+          </w:tcPr>
+          <w:p>
+            <w:pPr>
+              <w:rPr>
+                <w:lang w:val="de-DE"/>
+              </w:rPr>
+            </w:pPr>
+          </w:p>
+        </w:tc>
+      </w:tr>
+      <w:tr>
+        <w:tc>
+          <w:tcPr>
+            <w:tcW w:w="3078" w:type="dxa"/>
+          </w:tcPr>
+          <w:p>
+            <w:pPr>
+              <w:rPr>
+                <w:lang w:val="de-DE"/>
+              </w:rPr>
+            </w:pPr>
+            <w:r>
+              <w:rPr>
+                <w:lang w:val="de-DE"/>
+              </w:rPr>
+              <w:t>2 EL gehobelte Haselnüsse</w:t>
+            </w:r>
+          </w:p>
+        </w:tc>
+        <w:tc>
+          <w:tcPr>
+            <w:tcW w:w="3078" w:type="dxa"/>
+          </w:tcPr>
+          <w:p>
+            <w:pPr>
+              <w:rPr>
+                <w:lang w:val="de-DE"/>
+              </w:rPr>
+            </w:pPr>
+            <w:r>
+              <w:rPr>
+                <w:lang w:val="de-DE"/>
+              </w:rPr>
+              <w:t>leicht braun anrösten</w:t>
+            </w:r>
+          </w:p>
+        </w:tc>
+        <w:tc>
+          <w:tcPr>
+            <w:tcW w:w="3078" w:type="dxa"/>
+          </w:tcPr>
+          <w:p>
+            <w:pPr>
+              <w:rPr>
+                <w:lang w:val="de-DE"/>
+              </w:rPr>
+            </w:pPr>
+            <w:r>
+              <w:rPr>
+                <w:lang w:val="de-DE"/>
+              </w:rPr>
+              <w:t>herausnehmen</w:t>
+            </w:r>
+          </w:p>
+        </w:tc>
+        <w:tc>
+          <w:tcPr>
+            <w:tcW w:w="3078" w:type="dxa"/>
+          </w:tcPr>
+          <w:p>
+            <w:pPr>
+              <w:rPr>
+                <w:lang w:val="de-DE"/>
+              </w:rPr>
+            </w:pPr>
+          </w:p>
+        </w:tc>
+        <w:tc>
+          <w:tcPr>
+            <w:tcW w:w="3078" w:type="dxa"/>
+            <w:vMerge w:val="restart"/>
+          </w:tcPr>
+          <w:p>
+            <w:pPr>
+              <w:rPr>
+                <w:lang w:val="de-DE"/>
+              </w:rPr>
+            </w:pPr>
+            <w:r>
+              <w:rPr>
+                <w:lang w:val="de-DE"/>
+              </w:rPr>
+              <w:t>hinzufügen</w:t>
+            </w:r>
+          </w:p>
+        </w:tc>
+      </w:tr>
+      <w:tr>
+        <w:tc>
+          <w:tcPr>
+            <w:tcW w:w="3078" w:type="dxa"/>
+          </w:tcPr>
+          <w:p>
+            <w:pPr>
+              <w:rPr>
+                <w:lang w:val="de-DE"/>
+              </w:rPr>
+            </w:pPr>
+            <w:bookmarkStart w:id="0" w:name="_GoBack" w:colFirst="3" w:colLast="3"/>
+            <w:r>
+              <w:rPr>
+                <w:lang w:val="de-DE"/>
+              </w:rPr>
+              <w:t>200 g Mini-Penne</w:t>
+            </w:r>
+          </w:p>
+        </w:tc>
+        <w:tc>
+          <w:tcPr>
+            <w:tcW w:w="3078" w:type="dxa"/>
+            <w:vMerge w:val="restart"/>
+          </w:tcPr>
+          <w:p>
+            <w:pPr>
+              <w:rPr>
+                <w:lang w:val="de-DE"/>
+              </w:rPr>
+            </w:pPr>
+          </w:p>
+        </w:tc>
+        <w:tc>
+          <w:tcPr>
+            <w:tcW w:w="3078" w:type="dxa"/>
+            <w:vMerge w:val="restart"/>
+          </w:tcPr>
+          <w:p>
+            <w:pPr>
+              <w:rPr>
+                <w:lang w:val="de-DE"/>
+              </w:rPr>
+            </w:pPr>
+            <w:r>
+              <w:rPr>
+                <w:lang w:val="de-DE"/>
+              </w:rPr>
+              <w:t>kochen</w:t>
+            </w:r>
+          </w:p>
+        </w:tc>
+        <w:tc>
+          <w:tcPr>
+            <w:tcW w:w="3078" w:type="dxa"/>
+            <w:vMerge w:val="restart"/>
+          </w:tcPr>
+          <w:p>
+            <w:pPr>
+              <w:rPr>
+                <w:lang w:val="de-DE"/>
+              </w:rPr>
+            </w:pPr>
+            <w:r>
+              <w:rPr>
+                <w:lang w:val="de-DE"/>
+              </w:rPr>
+              <w:t>hinzufügen</w:t>
+            </w:r>
+          </w:p>
+        </w:tc>
+        <w:tc>
+          <w:tcPr>
+            <w:tcW w:w="3078" w:type="dxa"/>
+            <w:vMerge/>
+          </w:tcPr>
+          <w:p>
+            <w:pPr>
+              <w:rPr>
+                <w:lang w:val="de-DE"/>
+              </w:rPr>
+            </w:pPr>
+          </w:p>
+        </w:tc>
+      </w:tr>
+      <w:bookmarkEnd w:id="0"/>
+      <w:tr>
+        <w:tc>
+          <w:tcPr>
+            <w:tcW w:w="3078" w:type="dxa"/>
+          </w:tcPr>
+          <w:p>
+            <w:pPr>
+              <w:rPr>
+                <w:lang w:val="de-DE"/>
+              </w:rPr>
+            </w:pPr>
+            <w:r>
+              <w:rPr>
+                <w:lang w:val="de-DE"/>
+              </w:rPr>
+              <w:t>40 g Rosinen</w:t>
+            </w:r>
+          </w:p>
+        </w:tc>
+        <w:tc>
+          <w:tcPr>
+            <w:tcW w:w="3078" w:type="dxa"/>
+            <w:vMerge/>
+          </w:tcPr>
+          <w:p>
+            <w:pPr>
+              <w:rPr>
+                <w:lang w:val="de-DE"/>
+              </w:rPr>
+            </w:pPr>
+          </w:p>
+        </w:tc>
+        <w:tc>
+          <w:tcPr>
+            <w:tcW w:w="3078" w:type="dxa"/>
+            <w:vMerge/>
+          </w:tcPr>
+          <w:p>
+            <w:pPr>
+              <w:rPr>
+                <w:lang w:val="de-DE"/>
+              </w:rPr>
+            </w:pPr>
+          </w:p>
+        </w:tc>
+        <w:tc>
+          <w:tcPr>
+            <w:tcW w:w="3078" w:type="dxa"/>
+            <w:vMerge/>
+          </w:tcPr>
+          <w:p>
+            <w:pPr>
+              <w:rPr>
+                <w:lang w:val="de-DE"/>
+              </w:rPr>
+            </w:pPr>
+          </w:p>
+        </w:tc>
+        <w:tc>
+          <w:tcPr>
+            <w:tcW w:w="3078" w:type="dxa"/>
+            <w:vMerge/>
+          </w:tcPr>
+          <w:p>
+            <w:pPr>
+              <w:rPr>
+                <w:lang w:val="de-DE"/>
+              </w:rPr>
+            </w:pPr>
+          </w:p>
+        </w:tc>
+      </w:tr>
+      <w:tr>
+        <w:tc>
+          <w:tcPr>
+            <w:tcW w:w="3078" w:type="dxa"/>
+          </w:tcPr>
+          <w:p>
+            <w:pPr>
+              <w:rPr>
+                <w:lang w:val="de-DE"/>
+              </w:rPr>
+            </w:pPr>
+            <w:r>
+              <w:rPr>
+                <w:lang w:val="de-DE"/>
+              </w:rPr>
+              <w:t>400 ml Milch</w:t>
+            </w:r>
+          </w:p>
+        </w:tc>
+        <w:tc>
+          <w:tcPr>
+            <w:tcW w:w="3078" w:type="dxa"/>
+            <w:vMerge/>
+          </w:tcPr>
+          <w:p>
+            <w:pPr>
+              <w:rPr>
+                <w:lang w:val="de-DE"/>
+              </w:rPr>
+            </w:pPr>
+          </w:p>
+        </w:tc>
+        <w:tc>
+          <w:tcPr>
+            <w:tcW w:w="3078" w:type="dxa"/>
+            <w:vMerge/>
+          </w:tcPr>
+          <w:p>
+            <w:pPr>
+              <w:rPr>
+                <w:lang w:val="de-DE"/>
+              </w:rPr>
+            </w:pPr>
+          </w:p>
+        </w:tc>
+        <w:tc>
+          <w:tcPr>
+            <w:tcW w:w="3078" w:type="dxa"/>
+            <w:vMerge/>
+          </w:tcPr>
+          <w:p>
+            <w:pPr>
+              <w:rPr>
+                <w:lang w:val="de-DE"/>
+              </w:rPr>
+            </w:pPr>
+          </w:p>
+        </w:tc>
+        <w:tc>
+          <w:tcPr>
+            <w:tcW w:w="3078" w:type="dxa"/>
+            <w:vMerge/>
+          </w:tcPr>
+          <w:p>
+            <w:pPr>
+              <w:rPr>
+                <w:lang w:val="de-DE"/>
+              </w:rPr>
+            </w:pPr>
+          </w:p>
+        </w:tc>
+      </w:tr>
+      <w:tr>
+        <w:tc>
+          <w:tcPr>
+            <w:tcW w:w="3078" w:type="dxa"/>
+          </w:tcPr>
+          <w:p>
+            <w:pPr>
+              <w:rPr>
+                <w:lang w:val="de-DE"/>
+              </w:rPr>
+            </w:pPr>
+            <w:r>
+              <w:rPr>
+                <w:lang w:val="de-DE"/>
+              </w:rPr>
+              <w:t>300 ml kaltes Wasser</w:t>
+            </w:r>
+          </w:p>
+        </w:tc>
+        <w:tc>
+          <w:tcPr>
+            <w:tcW w:w="3078" w:type="dxa"/>
+            <w:vMerge/>
+          </w:tcPr>
+          <w:p>
+            <w:pPr>
+              <w:rPr>
+                <w:lang w:val="de-DE"/>
+              </w:rPr>
+            </w:pPr>
+          </w:p>
+        </w:tc>
+        <w:tc>
+          <w:tcPr>
+            <w:tcW w:w="3078" w:type="dxa"/>
+            <w:vMerge/>
+          </w:tcPr>
+          <w:p>
+            <w:pPr>
+              <w:rPr>
+                <w:lang w:val="de-DE"/>
+              </w:rPr>
+            </w:pPr>
+          </w:p>
+        </w:tc>
+        <w:tc>
+          <w:tcPr>
+            <w:tcW w:w="3078" w:type="dxa"/>
+            <w:vMerge/>
+          </w:tcPr>
+          <w:p>
+            <w:pPr>
+              <w:rPr>
+                <w:lang w:val="de-DE"/>
+              </w:rPr>
+            </w:pPr>
+          </w:p>
+        </w:tc>
+        <w:tc>
+          <w:tcPr>
+            <w:tcW w:w="3078" w:type="dxa"/>
+            <w:vMerge/>
+          </w:tcPr>
+          <w:p>
+            <w:pPr>
+              <w:rPr>
+                <w:lang w:val="de-DE"/>
+              </w:rPr>
+            </w:pPr>
+          </w:p>
+        </w:tc>
+      </w:tr>
+      <w:tr>
+        <w:tc>
+          <w:tcPr>
+            <w:tcW w:w="3078" w:type="dxa"/>
+          </w:tcPr>
+          <w:p>
+            <w:pPr>
+              <w:rPr>
+                <w:lang w:val="de-DE"/>
+              </w:rPr>
+            </w:pPr>
+            <w:r>
+              <w:rPr>
+                <w:lang w:val="de-DE"/>
+              </w:rPr>
+              <w:t>Salz</w:t>
+            </w:r>
+          </w:p>
+        </w:tc>
+        <w:tc>
+          <w:tcPr>
+            <w:tcW w:w="3078" w:type="dxa"/>
+            <w:vMerge/>
+          </w:tcPr>
+          <w:p>
+            <w:pPr>
+              <w:rPr>
+                <w:lang w:val="de-DE"/>
+              </w:rPr>
+            </w:pPr>
+          </w:p>
+        </w:tc>
+        <w:tc>
+          <w:tcPr>
+            <w:tcW w:w="3078" w:type="dxa"/>
+            <w:vMerge/>
+          </w:tcPr>
+          <w:p>
+            <w:pPr>
+              <w:rPr>
+                <w:lang w:val="de-DE"/>
+              </w:rPr>
+            </w:pPr>
+          </w:p>
+        </w:tc>
+        <w:tc>
+          <w:tcPr>
+            <w:tcW w:w="3078" w:type="dxa"/>
+            <w:vMerge/>
+          </w:tcPr>
+          <w:p>
+            <w:pPr>
+              <w:rPr>
+                <w:lang w:val="de-DE"/>
+              </w:rPr>
+            </w:pPr>
+          </w:p>
+        </w:tc>
+        <w:tc>
+          <w:tcPr>
+            <w:tcW w:w="3078" w:type="dxa"/>
+            <w:vMerge/>
+          </w:tcPr>
+          <w:p>
+            <w:pPr>
+              <w:rPr>
+                <w:lang w:val="de-DE"/>
+              </w:rPr>
+            </w:pPr>
+          </w:p>
+        </w:tc>
+      </w:tr>
+      <w:tr>
+        <w:tc>
+          <w:tcPr>
+            <w:tcW w:w="3078" w:type="dxa"/>
+          </w:tcPr>
+          <w:p>
+            <w:pPr>
+              <w:rPr>
+                <w:lang w:val="de-DE"/>
+              </w:rPr>
+            </w:pPr>
+            <w:r>
+              <w:rPr>
+                <w:lang w:val="de-DE"/>
+              </w:rPr>
+              <w:t>2-3 Prisen Zimt</w:t>
+            </w:r>
+          </w:p>
+        </w:tc>
+        <w:tc>
+          <w:tcPr>
+            <w:tcW w:w="3078" w:type="dxa"/>
+            <w:vMerge/>
+          </w:tcPr>
+          <w:p>
+            <w:pPr>
+              <w:rPr>
+                <w:lang w:val="de-DE"/>
+              </w:rPr>
+            </w:pPr>
+          </w:p>
+        </w:tc>
+        <w:tc>
+          <w:tcPr>
+            <w:tcW w:w="3078" w:type="dxa"/>
+            <w:vMerge/>
+          </w:tcPr>
+          <w:p>
+            <w:pPr>
+              <w:rPr>
+                <w:lang w:val="de-DE"/>
+              </w:rPr>
+            </w:pPr>
+          </w:p>
+        </w:tc>
+        <w:tc>
+          <w:tcPr>
+            <w:tcW w:w="3078" w:type="dxa"/>
+            <w:vMerge/>
+          </w:tcPr>
+          <w:p>
+            <w:pPr>
+              <w:rPr>
+                <w:lang w:val="de-DE"/>
+              </w:rPr>
+            </w:pPr>
+          </w:p>
+        </w:tc>
+        <w:tc>
+          <w:tcPr>
+            <w:tcW w:w="3078" w:type="dxa"/>
+            <w:vMerge/>
+          </w:tcPr>
+          <w:p>
+            <w:pPr>
+              <w:rPr>
+                <w:lang w:val="de-DE"/>
+              </w:rPr>
+            </w:pPr>
+          </w:p>
+        </w:tc>
+      </w:tr>
+      <w:tr>
+        <w:tc>
+          <w:tcPr>
+            <w:tcW w:w="3078" w:type="dxa"/>
+          </w:tcPr>
+          <w:p>
+            <w:pPr>
+              <w:rPr>
+                <w:lang w:val="de-DE"/>
+              </w:rPr>
+            </w:pPr>
+            <w:r>
+              <w:rPr>
+                <w:lang w:val="de-DE"/>
+              </w:rPr>
+              <w:t xml:space="preserve">1 </w:t>
+            </w:r>
+            <w:proofErr w:type="spellStart"/>
+            <w:r>
+              <w:rPr>
+                <w:lang w:val="de-DE"/>
+              </w:rPr>
+              <w:t>Pck</w:t>
+            </w:r>
+            <w:proofErr w:type="spellEnd"/>
+            <w:r>
+              <w:rPr>
+                <w:lang w:val="de-DE"/>
+              </w:rPr>
+              <w:t>. Vanillezucker</w:t>
+            </w:r>
+          </w:p>
+        </w:tc>
+        <w:tc>
+          <w:tcPr>
+            <w:tcW w:w="3078" w:type="dxa"/>
+            <w:vMerge/>
+          </w:tcPr>
+          <w:p>
+            <w:pPr>
+              <w:rPr>
+                <w:lang w:val="de-DE"/>
+              </w:rPr>
+            </w:pPr>
+          </w:p>
+        </w:tc>
+        <w:tc>
+          <w:tcPr>
+            <w:tcW w:w="3078" w:type="dxa"/>
+            <w:vMerge/>
+          </w:tcPr>
+          <w:p>
+            <w:pPr>
+              <w:rPr>
+                <w:lang w:val="de-DE"/>
+              </w:rPr>
+            </w:pPr>
+          </w:p>
+        </w:tc>
+        <w:tc>
+          <w:tcPr>
+            <w:tcW w:w="3078" w:type="dxa"/>
+            <w:vMerge/>
+          </w:tcPr>
+          <w:p>
+            <w:pPr>
+              <w:rPr>
+                <w:lang w:val="de-DE"/>
+              </w:rPr>
+            </w:pPr>
+          </w:p>
+        </w:tc>
+        <w:tc>
+          <w:tcPr>
+            <w:tcW w:w="3078" w:type="dxa"/>
+            <w:vMerge/>
+          </w:tcPr>
+          <w:p>
+            <w:pPr>
+              <w:rPr>
+                <w:lang w:val="de-DE"/>
+              </w:rPr>
+            </w:pPr>
+          </w:p>
+        </w:tc>
+      </w:tr>
+      <w:tr>
+        <w:tc>
+          <w:tcPr>
+            <w:tcW w:w="3078" w:type="dxa"/>
+          </w:tcPr>
+          <w:p>
+            <w:pPr>
+              <w:rPr>
+                <w:lang w:val="de-DE"/>
+              </w:rPr>
+            </w:pPr>
+            <w:r>
+              <w:rPr>
+                <w:lang w:val="de-DE"/>
+              </w:rPr>
+              <w:t>2 EL Zucker</w:t>
+            </w:r>
+          </w:p>
+        </w:tc>
+        <w:tc>
+          <w:tcPr>
+            <w:tcW w:w="3078" w:type="dxa"/>
+            <w:vMerge/>
+          </w:tcPr>
+          <w:p>
+            <w:pPr>
+              <w:rPr>
+                <w:lang w:val="de-DE"/>
+              </w:rPr>
+            </w:pPr>
+          </w:p>
+        </w:tc>
+        <w:tc>
+          <w:tcPr>
+            <w:tcW w:w="3078" w:type="dxa"/>
+            <w:vMerge/>
+          </w:tcPr>
+          <w:p>
+            <w:pPr>
+              <w:rPr>
+                <w:lang w:val="de-DE"/>
+              </w:rPr>
+            </w:pPr>
+          </w:p>
+        </w:tc>
+        <w:tc>
+          <w:tcPr>
+            <w:tcW w:w="3078" w:type="dxa"/>
+            <w:vMerge/>
+          </w:tcPr>
+          <w:p>
+            <w:pPr>
+              <w:rPr>
+                <w:lang w:val="de-DE"/>
+              </w:rPr>
+            </w:pPr>
+          </w:p>
+        </w:tc>
+        <w:tc>
+          <w:tcPr>
+            <w:tcW w:w="3078" w:type="dxa"/>
+            <w:vMerge/>
+          </w:tcPr>
+          <w:p>
+            <w:pPr>
+              <w:rPr>
+                <w:lang w:val="de-DE"/>
+              </w:rPr>
+            </w:pPr>
+          </w:p>
+        </w:tc>
+      </w:tr>
+      <w:tr>
+        <w:tc>
+          <w:tcPr>
+            <w:tcW w:w="3078" w:type="dxa"/>
+          </w:tcPr>
+          <w:p>
+            <w:pPr>
+              <w:rPr>
+                <w:lang w:val="de-DE"/>
+              </w:rPr>
+            </w:pPr>
+            <w:r>
+              <w:rPr>
+                <w:lang w:val="de-DE"/>
+              </w:rPr>
+              <w:t>2 Äpfel</w:t>
+            </w:r>
+          </w:p>
+        </w:tc>
+        <w:tc>
+          <w:tcPr>
+            <w:tcW w:w="3078" w:type="dxa"/>
+            <w:vMerge/>
+          </w:tcPr>
+          <w:p>
+            <w:pPr>
+              <w:rPr>
+                <w:lang w:val="de-DE"/>
+              </w:rPr>
+            </w:pPr>
+          </w:p>
+        </w:tc>
+        <w:tc>
+          <w:tcPr>
+            <w:tcW w:w="3078" w:type="dxa"/>
+          </w:tcPr>
+          <w:p>
+            <w:pPr>
+              <w:rPr>
+                <w:lang w:val="de-DE"/>
+              </w:rPr>
+            </w:pPr>
+            <w:r>
+              <w:rPr>
+                <w:lang w:val="de-DE"/>
+              </w:rPr>
+              <w:t>waschen, vierteln, entkernen, in 1-2 cm große Würfel schneiden</w:t>
+            </w:r>
+          </w:p>
+        </w:tc>
+        <w:tc>
+          <w:tcPr>
+            <w:tcW w:w="3078" w:type="dxa"/>
+            <w:vMerge/>
+          </w:tcPr>
+          <w:p>
+            <w:pPr>
+              <w:rPr>
+                <w:lang w:val="de-DE"/>
+              </w:rPr>
+            </w:pPr>
+          </w:p>
+        </w:tc>
+        <w:tc>
+          <w:tcPr>
+            <w:tcW w:w="3078" w:type="dxa"/>
+            <w:vMerge/>
+          </w:tcPr>
+          <w:p>
+            <w:pPr>
+              <w:rPr>
+                <w:lang w:val="de-DE"/>
+              </w:rPr>
+            </w:pPr>
+          </w:p>
+        </w:tc>
+      </w:tr>
+      <w:tr>
+        <w:tc>
+          <w:tcPr>
+            <w:tcW w:w="3078" w:type="dxa"/>
+          </w:tcPr>
+          <w:p>
+            <w:pPr>
+              <w:rPr>
+                <w:lang w:val="de-DE"/>
+              </w:rPr>
+            </w:pPr>
+            <w:r>
+              <w:rPr>
+                <w:lang w:val="de-DE"/>
+              </w:rPr>
+              <w:t>2 EL Sahne</w:t>
+            </w:r>
+          </w:p>
+        </w:tc>
+        <w:tc>
+          <w:tcPr>
+            <w:tcW w:w="3078" w:type="dxa"/>
+            <w:vMerge/>
+          </w:tcPr>
+          <w:p>
+            <w:pPr>
+              <w:rPr>
+                <w:lang w:val="de-DE"/>
+              </w:rPr>
+            </w:pPr>
+          </w:p>
+        </w:tc>
+        <w:tc>
+          <w:tcPr>
+            <w:tcW w:w="3078" w:type="dxa"/>
+          </w:tcPr>
+          <w:p>
+            <w:pPr>
+              <w:rPr>
+                <w:lang w:val="de-DE"/>
+              </w:rPr>
+            </w:pPr>
+          </w:p>
+        </w:tc>
+        <w:tc>
+          <w:tcPr>
+            <w:tcW w:w="3078" w:type="dxa"/>
+          </w:tcPr>
+          <w:p>
+            <w:pPr>
+              <w:rPr>
+                <w:lang w:val="de-DE"/>
+              </w:rPr>
+            </w:pPr>
+          </w:p>
+        </w:tc>
+        <w:tc>
+          <w:tcPr>
+            <w:tcW w:w="3078" w:type="dxa"/>
             <w:vMerge/>
           </w:tcPr>
           <w:p>

</xml_diff>

<commit_message>
added "nudeln mit linsen" from "20 minuten sind genug"
</commit_message>
<xml_diff>
--- a/documentation/Rezepte.docx
+++ b/documentation/Rezepte.docx
@@ -16351,7 +16351,6 @@
                 <w:lang w:val="de-DE"/>
               </w:rPr>
             </w:pPr>
-            <w:bookmarkStart w:id="0" w:name="_GoBack" w:colFirst="3" w:colLast="3"/>
             <w:r>
               <w:rPr>
                 <w:lang w:val="de-DE"/>
@@ -16413,68 +16412,1392 @@
           </w:p>
         </w:tc>
       </w:tr>
+      <w:tr>
+        <w:tc>
+          <w:tcPr>
+            <w:tcW w:w="3306" w:type="dxa"/>
+          </w:tcPr>
+          <w:p>
+            <w:pPr>
+              <w:rPr>
+                <w:lang w:val="de-DE"/>
+              </w:rPr>
+            </w:pPr>
+            <w:r>
+              <w:rPr>
+                <w:lang w:val="de-DE"/>
+              </w:rPr>
+              <w:t>Salz</w:t>
+            </w:r>
+          </w:p>
+        </w:tc>
+        <w:tc>
+          <w:tcPr>
+            <w:tcW w:w="3125" w:type="dxa"/>
+            <w:vMerge/>
+          </w:tcPr>
+          <w:p>
+            <w:pPr>
+              <w:rPr>
+                <w:lang w:val="de-DE"/>
+              </w:rPr>
+            </w:pPr>
+          </w:p>
+        </w:tc>
+        <w:tc>
+          <w:tcPr>
+            <w:tcW w:w="3043" w:type="dxa"/>
+            <w:vMerge/>
+          </w:tcPr>
+          <w:p>
+            <w:pPr>
+              <w:rPr>
+                <w:lang w:val="de-DE"/>
+              </w:rPr>
+            </w:pPr>
+          </w:p>
+        </w:tc>
+        <w:tc>
+          <w:tcPr>
+            <w:tcW w:w="3114" w:type="dxa"/>
+            <w:vMerge/>
+          </w:tcPr>
+          <w:p>
+            <w:pPr>
+              <w:rPr>
+                <w:lang w:val="de-DE"/>
+              </w:rPr>
+            </w:pPr>
+          </w:p>
+        </w:tc>
+        <w:tc>
+          <w:tcPr>
+            <w:tcW w:w="2802" w:type="dxa"/>
+            <w:vMerge/>
+          </w:tcPr>
+          <w:p>
+            <w:pPr>
+              <w:rPr>
+                <w:lang w:val="de-DE"/>
+              </w:rPr>
+            </w:pPr>
+          </w:p>
+        </w:tc>
+      </w:tr>
+    </w:tbl>
+    <w:p>
+      <w:pPr>
+        <w:rPr>
+          <w:lang w:val="de-DE"/>
+        </w:rPr>
+      </w:pPr>
+    </w:p>
+    <w:p>
+      <w:pPr>
+        <w:rPr>
+          <w:lang w:val="de-DE"/>
+        </w:rPr>
+      </w:pPr>
+      <w:r>
+        <w:rPr>
+          <w:lang w:val="de-DE"/>
+        </w:rPr>
+        <w:t>Nudeln mit Linsen</w:t>
+      </w:r>
+    </w:p>
+    <w:tbl>
+      <w:tblPr>
+        <w:tblStyle w:val="TableGrid"/>
+        <w:tblW w:w="0" w:type="auto"/>
+        <w:tblLook w:val="04A0" w:firstRow="1" w:lastRow="0" w:firstColumn="1" w:lastColumn="0" w:noHBand="0" w:noVBand="1"/>
+      </w:tblPr>
+      <w:tblGrid>
+        <w:gridCol w:w="3390"/>
+        <w:gridCol w:w="3161"/>
+        <w:gridCol w:w="3025"/>
+        <w:gridCol w:w="3034"/>
+        <w:gridCol w:w="2780"/>
+      </w:tblGrid>
+      <w:tr>
+        <w:tc>
+          <w:tcPr>
+            <w:tcW w:w="3390" w:type="dxa"/>
+          </w:tcPr>
+          <w:p>
+            <w:pPr>
+              <w:rPr>
+                <w:lang w:val="de-DE"/>
+              </w:rPr>
+            </w:pPr>
+          </w:p>
+        </w:tc>
+        <w:tc>
+          <w:tcPr>
+            <w:tcW w:w="3161" w:type="dxa"/>
+          </w:tcPr>
+          <w:p>
+            <w:pPr>
+              <w:rPr>
+                <w:lang w:val="de-DE"/>
+              </w:rPr>
+            </w:pPr>
+          </w:p>
+        </w:tc>
+        <w:tc>
+          <w:tcPr>
+            <w:tcW w:w="3025" w:type="dxa"/>
+          </w:tcPr>
+          <w:p>
+            <w:pPr>
+              <w:rPr>
+                <w:lang w:val="de-DE"/>
+              </w:rPr>
+            </w:pPr>
+            <w:r>
+              <w:rPr>
+                <w:lang w:val="de-DE"/>
+              </w:rPr>
+              <w:t>3-4 Minuten</w:t>
+            </w:r>
+          </w:p>
+        </w:tc>
+        <w:tc>
+          <w:tcPr>
+            <w:tcW w:w="3034" w:type="dxa"/>
+          </w:tcPr>
+          <w:p>
+            <w:pPr>
+              <w:rPr>
+                <w:lang w:val="de-DE"/>
+              </w:rPr>
+            </w:pPr>
+            <w:r>
+              <w:rPr>
+                <w:lang w:val="de-DE"/>
+              </w:rPr>
+              <w:t>8-10 Minuten</w:t>
+            </w:r>
+          </w:p>
+        </w:tc>
+        <w:tc>
+          <w:tcPr>
+            <w:tcW w:w="2780" w:type="dxa"/>
+          </w:tcPr>
+          <w:p>
+            <w:pPr>
+              <w:rPr>
+                <w:lang w:val="de-DE"/>
+              </w:rPr>
+            </w:pPr>
+          </w:p>
+        </w:tc>
+      </w:tr>
+      <w:tr>
+        <w:tc>
+          <w:tcPr>
+            <w:tcW w:w="3390" w:type="dxa"/>
+          </w:tcPr>
+          <w:p>
+            <w:pPr>
+              <w:rPr>
+                <w:lang w:val="de-DE"/>
+              </w:rPr>
+            </w:pPr>
+            <w:r>
+              <w:rPr>
+                <w:lang w:val="de-DE"/>
+              </w:rPr>
+              <w:t>Salzwasser</w:t>
+            </w:r>
+          </w:p>
+        </w:tc>
+        <w:tc>
+          <w:tcPr>
+            <w:tcW w:w="3161" w:type="dxa"/>
+          </w:tcPr>
+          <w:p>
+            <w:pPr>
+              <w:rPr>
+                <w:lang w:val="de-DE"/>
+              </w:rPr>
+            </w:pPr>
+            <w:r>
+              <w:rPr>
+                <w:lang w:val="de-DE"/>
+              </w:rPr>
+              <w:t>zum Kochen bringen</w:t>
+            </w:r>
+          </w:p>
+        </w:tc>
+        <w:tc>
+          <w:tcPr>
+            <w:tcW w:w="3025" w:type="dxa"/>
+          </w:tcPr>
+          <w:p>
+            <w:pPr>
+              <w:rPr>
+                <w:lang w:val="de-DE"/>
+              </w:rPr>
+            </w:pPr>
+          </w:p>
+        </w:tc>
+        <w:tc>
+          <w:tcPr>
+            <w:tcW w:w="3034" w:type="dxa"/>
+            <w:vMerge w:val="restart"/>
+          </w:tcPr>
+          <w:p>
+            <w:pPr>
+              <w:rPr>
+                <w:lang w:val="de-DE"/>
+              </w:rPr>
+            </w:pPr>
+            <w:r>
+              <w:rPr>
+                <w:lang w:val="de-DE"/>
+              </w:rPr>
+              <w:t>kochen</w:t>
+            </w:r>
+          </w:p>
+        </w:tc>
+        <w:tc>
+          <w:tcPr>
+            <w:tcW w:w="2780" w:type="dxa"/>
+            <w:vMerge w:val="restart"/>
+          </w:tcPr>
+          <w:p>
+            <w:pPr>
+              <w:rPr>
+                <w:lang w:val="de-DE"/>
+              </w:rPr>
+            </w:pPr>
+            <w:r>
+              <w:rPr>
+                <w:lang w:val="de-DE"/>
+              </w:rPr>
+              <w:t>anrichten</w:t>
+            </w:r>
+          </w:p>
+        </w:tc>
+      </w:tr>
+      <w:tr>
+        <w:tc>
+          <w:tcPr>
+            <w:tcW w:w="3390" w:type="dxa"/>
+          </w:tcPr>
+          <w:p>
+            <w:pPr>
+              <w:rPr>
+                <w:lang w:val="de-DE"/>
+              </w:rPr>
+            </w:pPr>
+            <w:bookmarkStart w:id="0" w:name="_GoBack" w:colFirst="1" w:colLast="1"/>
+            <w:r>
+              <w:rPr>
+                <w:lang w:val="de-DE"/>
+              </w:rPr>
+              <w:t>250 g Pasta</w:t>
+            </w:r>
+          </w:p>
+        </w:tc>
+        <w:tc>
+          <w:tcPr>
+            <w:tcW w:w="3161" w:type="dxa"/>
+          </w:tcPr>
+          <w:p>
+            <w:pPr>
+              <w:rPr>
+                <w:lang w:val="de-DE"/>
+              </w:rPr>
+            </w:pPr>
+          </w:p>
+        </w:tc>
+        <w:tc>
+          <w:tcPr>
+            <w:tcW w:w="3025" w:type="dxa"/>
+          </w:tcPr>
+          <w:p>
+            <w:pPr>
+              <w:rPr>
+                <w:lang w:val="de-DE"/>
+              </w:rPr>
+            </w:pPr>
+          </w:p>
+        </w:tc>
+        <w:tc>
+          <w:tcPr>
+            <w:tcW w:w="3034" w:type="dxa"/>
+            <w:vMerge/>
+          </w:tcPr>
+          <w:p>
+            <w:pPr>
+              <w:rPr>
+                <w:lang w:val="de-DE"/>
+              </w:rPr>
+            </w:pPr>
+          </w:p>
+        </w:tc>
+        <w:tc>
+          <w:tcPr>
+            <w:tcW w:w="2780" w:type="dxa"/>
+            <w:vMerge/>
+          </w:tcPr>
+          <w:p>
+            <w:pPr>
+              <w:rPr>
+                <w:lang w:val="de-DE"/>
+              </w:rPr>
+            </w:pPr>
+          </w:p>
+        </w:tc>
+      </w:tr>
+      <w:tr>
+        <w:tc>
+          <w:tcPr>
+            <w:tcW w:w="3390" w:type="dxa"/>
+          </w:tcPr>
+          <w:p>
+            <w:pPr>
+              <w:rPr>
+                <w:lang w:val="de-DE"/>
+              </w:rPr>
+            </w:pPr>
+            <w:r>
+              <w:rPr>
+                <w:lang w:val="de-DE"/>
+              </w:rPr>
+              <w:t>1 EL Olivenöl</w:t>
+            </w:r>
+          </w:p>
+        </w:tc>
+        <w:tc>
+          <w:tcPr>
+            <w:tcW w:w="3161" w:type="dxa"/>
+          </w:tcPr>
+          <w:p>
+            <w:pPr>
+              <w:rPr>
+                <w:lang w:val="de-DE"/>
+              </w:rPr>
+            </w:pPr>
+          </w:p>
+        </w:tc>
+        <w:tc>
+          <w:tcPr>
+            <w:tcW w:w="3025" w:type="dxa"/>
+            <w:vMerge w:val="restart"/>
+          </w:tcPr>
+          <w:p>
+            <w:pPr>
+              <w:rPr>
+                <w:lang w:val="de-DE"/>
+              </w:rPr>
+            </w:pPr>
+            <w:r>
+              <w:rPr>
+                <w:lang w:val="de-DE"/>
+              </w:rPr>
+              <w:t>dünsten</w:t>
+            </w:r>
+          </w:p>
+        </w:tc>
+        <w:tc>
+          <w:tcPr>
+            <w:tcW w:w="3034" w:type="dxa"/>
+            <w:vMerge w:val="restart"/>
+          </w:tcPr>
+          <w:p>
+            <w:pPr>
+              <w:rPr>
+                <w:lang w:val="de-DE"/>
+              </w:rPr>
+            </w:pPr>
+            <w:r>
+              <w:rPr>
+                <w:lang w:val="de-DE"/>
+              </w:rPr>
+              <w:t>auf mittlerer Hitze kochen</w:t>
+            </w:r>
+          </w:p>
+        </w:tc>
+        <w:tc>
+          <w:tcPr>
+            <w:tcW w:w="2780" w:type="dxa"/>
+            <w:vMerge/>
+          </w:tcPr>
+          <w:p>
+            <w:pPr>
+              <w:rPr>
+                <w:lang w:val="de-DE"/>
+              </w:rPr>
+            </w:pPr>
+          </w:p>
+        </w:tc>
+      </w:tr>
       <w:bookmarkEnd w:id="0"/>
       <w:tr>
         <w:tc>
           <w:tcPr>
-            <w:tcW w:w="3306" w:type="dxa"/>
-          </w:tcPr>
-          <w:p>
-            <w:pPr>
-              <w:rPr>
-                <w:lang w:val="de-DE"/>
-              </w:rPr>
-            </w:pPr>
-            <w:r>
-              <w:rPr>
-                <w:lang w:val="de-DE"/>
-              </w:rPr>
-              <w:t>Salz</w:t>
-            </w:r>
-          </w:p>
-        </w:tc>
-        <w:tc>
-          <w:tcPr>
-            <w:tcW w:w="3125" w:type="dxa"/>
-            <w:vMerge/>
-          </w:tcPr>
-          <w:p>
-            <w:pPr>
-              <w:rPr>
-                <w:lang w:val="de-DE"/>
-              </w:rPr>
-            </w:pPr>
-          </w:p>
-        </w:tc>
-        <w:tc>
-          <w:tcPr>
-            <w:tcW w:w="3043" w:type="dxa"/>
-            <w:vMerge/>
-          </w:tcPr>
-          <w:p>
-            <w:pPr>
-              <w:rPr>
-                <w:lang w:val="de-DE"/>
-              </w:rPr>
-            </w:pPr>
-          </w:p>
-        </w:tc>
-        <w:tc>
-          <w:tcPr>
-            <w:tcW w:w="3114" w:type="dxa"/>
-            <w:vMerge/>
-          </w:tcPr>
-          <w:p>
-            <w:pPr>
-              <w:rPr>
-                <w:lang w:val="de-DE"/>
-              </w:rPr>
-            </w:pPr>
-          </w:p>
-        </w:tc>
-        <w:tc>
-          <w:tcPr>
-            <w:tcW w:w="2802" w:type="dxa"/>
+            <w:tcW w:w="3390" w:type="dxa"/>
+          </w:tcPr>
+          <w:p>
+            <w:pPr>
+              <w:rPr>
+                <w:lang w:val="de-DE"/>
+              </w:rPr>
+            </w:pPr>
+            <w:r>
+              <w:rPr>
+                <w:lang w:val="de-DE"/>
+              </w:rPr>
+              <w:t>3 Frühlingszwiebeln</w:t>
+            </w:r>
+          </w:p>
+        </w:tc>
+        <w:tc>
+          <w:tcPr>
+            <w:tcW w:w="3161" w:type="dxa"/>
+          </w:tcPr>
+          <w:p>
+            <w:pPr>
+              <w:rPr>
+                <w:lang w:val="de-DE"/>
+              </w:rPr>
+            </w:pPr>
+            <w:r>
+              <w:rPr>
+                <w:lang w:val="de-DE"/>
+              </w:rPr>
+              <w:t>feine Ringe schneiden, 2 EL Grün beiseitelegen</w:t>
+            </w:r>
+          </w:p>
+        </w:tc>
+        <w:tc>
+          <w:tcPr>
+            <w:tcW w:w="3025" w:type="dxa"/>
+            <w:vMerge/>
+          </w:tcPr>
+          <w:p>
+            <w:pPr>
+              <w:rPr>
+                <w:lang w:val="de-DE"/>
+              </w:rPr>
+            </w:pPr>
+          </w:p>
+        </w:tc>
+        <w:tc>
+          <w:tcPr>
+            <w:tcW w:w="3034" w:type="dxa"/>
+            <w:vMerge/>
+          </w:tcPr>
+          <w:p>
+            <w:pPr>
+              <w:rPr>
+                <w:lang w:val="de-DE"/>
+              </w:rPr>
+            </w:pPr>
+          </w:p>
+        </w:tc>
+        <w:tc>
+          <w:tcPr>
+            <w:tcW w:w="2780" w:type="dxa"/>
+            <w:vMerge/>
+          </w:tcPr>
+          <w:p>
+            <w:pPr>
+              <w:rPr>
+                <w:lang w:val="de-DE"/>
+              </w:rPr>
+            </w:pPr>
+          </w:p>
+        </w:tc>
+      </w:tr>
+      <w:tr>
+        <w:tc>
+          <w:tcPr>
+            <w:tcW w:w="3390" w:type="dxa"/>
+          </w:tcPr>
+          <w:p>
+            <w:pPr>
+              <w:rPr>
+                <w:lang w:val="de-DE"/>
+              </w:rPr>
+            </w:pPr>
+            <w:r>
+              <w:rPr>
+                <w:lang w:val="de-DE"/>
+              </w:rPr>
+              <w:t>1 Knoblauchzehe</w:t>
+            </w:r>
+          </w:p>
+        </w:tc>
+        <w:tc>
+          <w:tcPr>
+            <w:tcW w:w="3161" w:type="dxa"/>
+            <w:vMerge w:val="restart"/>
+          </w:tcPr>
+          <w:p>
+            <w:pPr>
+              <w:rPr>
+                <w:lang w:val="de-DE"/>
+              </w:rPr>
+            </w:pPr>
+            <w:r>
+              <w:rPr>
+                <w:lang w:val="de-DE"/>
+              </w:rPr>
+              <w:t>scheiden</w:t>
+            </w:r>
+          </w:p>
+        </w:tc>
+        <w:tc>
+          <w:tcPr>
+            <w:tcW w:w="3025" w:type="dxa"/>
+            <w:vMerge/>
+          </w:tcPr>
+          <w:p>
+            <w:pPr>
+              <w:rPr>
+                <w:lang w:val="de-DE"/>
+              </w:rPr>
+            </w:pPr>
+          </w:p>
+        </w:tc>
+        <w:tc>
+          <w:tcPr>
+            <w:tcW w:w="3034" w:type="dxa"/>
+            <w:vMerge/>
+          </w:tcPr>
+          <w:p>
+            <w:pPr>
+              <w:rPr>
+                <w:lang w:val="de-DE"/>
+              </w:rPr>
+            </w:pPr>
+          </w:p>
+        </w:tc>
+        <w:tc>
+          <w:tcPr>
+            <w:tcW w:w="2780" w:type="dxa"/>
+            <w:vMerge/>
+          </w:tcPr>
+          <w:p>
+            <w:pPr>
+              <w:rPr>
+                <w:lang w:val="de-DE"/>
+              </w:rPr>
+            </w:pPr>
+          </w:p>
+        </w:tc>
+      </w:tr>
+      <w:tr>
+        <w:tc>
+          <w:tcPr>
+            <w:tcW w:w="3390" w:type="dxa"/>
+          </w:tcPr>
+          <w:p>
+            <w:pPr>
+              <w:rPr>
+                <w:lang w:val="de-DE"/>
+              </w:rPr>
+            </w:pPr>
+            <w:r>
+              <w:rPr>
+                <w:lang w:val="de-DE"/>
+              </w:rPr>
+              <w:t>60 g Stangensellerie</w:t>
+            </w:r>
+          </w:p>
+        </w:tc>
+        <w:tc>
+          <w:tcPr>
+            <w:tcW w:w="3161" w:type="dxa"/>
+            <w:vMerge/>
+          </w:tcPr>
+          <w:p>
+            <w:pPr>
+              <w:rPr>
+                <w:lang w:val="de-DE"/>
+              </w:rPr>
+            </w:pPr>
+          </w:p>
+        </w:tc>
+        <w:tc>
+          <w:tcPr>
+            <w:tcW w:w="3025" w:type="dxa"/>
+            <w:vMerge/>
+          </w:tcPr>
+          <w:p>
+            <w:pPr>
+              <w:rPr>
+                <w:lang w:val="de-DE"/>
+              </w:rPr>
+            </w:pPr>
+          </w:p>
+        </w:tc>
+        <w:tc>
+          <w:tcPr>
+            <w:tcW w:w="3034" w:type="dxa"/>
+            <w:vMerge/>
+          </w:tcPr>
+          <w:p>
+            <w:pPr>
+              <w:rPr>
+                <w:lang w:val="de-DE"/>
+              </w:rPr>
+            </w:pPr>
+          </w:p>
+        </w:tc>
+        <w:tc>
+          <w:tcPr>
+            <w:tcW w:w="2780" w:type="dxa"/>
+            <w:vMerge/>
+          </w:tcPr>
+          <w:p>
+            <w:pPr>
+              <w:rPr>
+                <w:lang w:val="de-DE"/>
+              </w:rPr>
+            </w:pPr>
+          </w:p>
+        </w:tc>
+      </w:tr>
+      <w:tr>
+        <w:tc>
+          <w:tcPr>
+            <w:tcW w:w="3390" w:type="dxa"/>
+          </w:tcPr>
+          <w:p>
+            <w:pPr>
+              <w:rPr>
+                <w:lang w:val="de-DE"/>
+              </w:rPr>
+            </w:pPr>
+            <w:r>
+              <w:rPr>
+                <w:lang w:val="de-DE"/>
+              </w:rPr>
+              <w:t>3 eingelegte Tomaten</w:t>
+            </w:r>
+          </w:p>
+        </w:tc>
+        <w:tc>
+          <w:tcPr>
+            <w:tcW w:w="3161" w:type="dxa"/>
+          </w:tcPr>
+          <w:p>
+            <w:pPr>
+              <w:rPr>
+                <w:lang w:val="de-DE"/>
+              </w:rPr>
+            </w:pPr>
+            <w:r>
+              <w:rPr>
+                <w:lang w:val="de-DE"/>
+              </w:rPr>
+              <w:t>abtropfen, feine Streifen schneiden</w:t>
+            </w:r>
+          </w:p>
+        </w:tc>
+        <w:tc>
+          <w:tcPr>
+            <w:tcW w:w="3025" w:type="dxa"/>
+            <w:vMerge/>
+          </w:tcPr>
+          <w:p>
+            <w:pPr>
+              <w:rPr>
+                <w:lang w:val="de-DE"/>
+              </w:rPr>
+            </w:pPr>
+          </w:p>
+        </w:tc>
+        <w:tc>
+          <w:tcPr>
+            <w:tcW w:w="3034" w:type="dxa"/>
+            <w:vMerge/>
+          </w:tcPr>
+          <w:p>
+            <w:pPr>
+              <w:rPr>
+                <w:lang w:val="de-DE"/>
+              </w:rPr>
+            </w:pPr>
+          </w:p>
+        </w:tc>
+        <w:tc>
+          <w:tcPr>
+            <w:tcW w:w="2780" w:type="dxa"/>
+            <w:vMerge/>
+          </w:tcPr>
+          <w:p>
+            <w:pPr>
+              <w:rPr>
+                <w:lang w:val="de-DE"/>
+              </w:rPr>
+            </w:pPr>
+          </w:p>
+        </w:tc>
+      </w:tr>
+      <w:tr>
+        <w:tc>
+          <w:tcPr>
+            <w:tcW w:w="3390" w:type="dxa"/>
+          </w:tcPr>
+          <w:p>
+            <w:pPr>
+              <w:rPr>
+                <w:lang w:val="de-DE"/>
+              </w:rPr>
+            </w:pPr>
+            <w:r>
+              <w:rPr>
+                <w:lang w:val="de-DE"/>
+              </w:rPr>
+              <w:t>120 g rote Linsen</w:t>
+            </w:r>
+          </w:p>
+        </w:tc>
+        <w:tc>
+          <w:tcPr>
+            <w:tcW w:w="3161" w:type="dxa"/>
+            <w:vMerge w:val="restart"/>
+          </w:tcPr>
+          <w:p>
+            <w:pPr>
+              <w:rPr>
+                <w:lang w:val="de-DE"/>
+              </w:rPr>
+            </w:pPr>
+          </w:p>
+        </w:tc>
+        <w:tc>
+          <w:tcPr>
+            <w:tcW w:w="3025" w:type="dxa"/>
+            <w:vMerge w:val="restart"/>
+          </w:tcPr>
+          <w:p>
+            <w:pPr>
+              <w:rPr>
+                <w:lang w:val="de-DE"/>
+              </w:rPr>
+            </w:pPr>
+          </w:p>
+        </w:tc>
+        <w:tc>
+          <w:tcPr>
+            <w:tcW w:w="3034" w:type="dxa"/>
+            <w:vMerge/>
+          </w:tcPr>
+          <w:p>
+            <w:pPr>
+              <w:rPr>
+                <w:lang w:val="de-DE"/>
+              </w:rPr>
+            </w:pPr>
+          </w:p>
+        </w:tc>
+        <w:tc>
+          <w:tcPr>
+            <w:tcW w:w="2780" w:type="dxa"/>
+            <w:vMerge/>
+          </w:tcPr>
+          <w:p>
+            <w:pPr>
+              <w:rPr>
+                <w:lang w:val="de-DE"/>
+              </w:rPr>
+            </w:pPr>
+          </w:p>
+        </w:tc>
+      </w:tr>
+      <w:tr>
+        <w:tc>
+          <w:tcPr>
+            <w:tcW w:w="3390" w:type="dxa"/>
+          </w:tcPr>
+          <w:p>
+            <w:pPr>
+              <w:rPr>
+                <w:lang w:val="de-DE"/>
+              </w:rPr>
+            </w:pPr>
+            <w:r>
+              <w:rPr>
+                <w:lang w:val="de-DE"/>
+              </w:rPr>
+              <w:t>150 ml Rotwein</w:t>
+            </w:r>
+          </w:p>
+        </w:tc>
+        <w:tc>
+          <w:tcPr>
+            <w:tcW w:w="3161" w:type="dxa"/>
+            <w:vMerge/>
+          </w:tcPr>
+          <w:p>
+            <w:pPr>
+              <w:rPr>
+                <w:lang w:val="de-DE"/>
+              </w:rPr>
+            </w:pPr>
+          </w:p>
+        </w:tc>
+        <w:tc>
+          <w:tcPr>
+            <w:tcW w:w="3025" w:type="dxa"/>
+            <w:vMerge/>
+          </w:tcPr>
+          <w:p>
+            <w:pPr>
+              <w:rPr>
+                <w:lang w:val="de-DE"/>
+              </w:rPr>
+            </w:pPr>
+          </w:p>
+        </w:tc>
+        <w:tc>
+          <w:tcPr>
+            <w:tcW w:w="3034" w:type="dxa"/>
+            <w:vMerge/>
+          </w:tcPr>
+          <w:p>
+            <w:pPr>
+              <w:rPr>
+                <w:lang w:val="de-DE"/>
+              </w:rPr>
+            </w:pPr>
+          </w:p>
+        </w:tc>
+        <w:tc>
+          <w:tcPr>
+            <w:tcW w:w="2780" w:type="dxa"/>
+            <w:vMerge/>
+          </w:tcPr>
+          <w:p>
+            <w:pPr>
+              <w:rPr>
+                <w:lang w:val="de-DE"/>
+              </w:rPr>
+            </w:pPr>
+          </w:p>
+        </w:tc>
+      </w:tr>
+      <w:tr>
+        <w:tc>
+          <w:tcPr>
+            <w:tcW w:w="3390" w:type="dxa"/>
+          </w:tcPr>
+          <w:p>
+            <w:pPr>
+              <w:rPr>
+                <w:lang w:val="de-DE"/>
+              </w:rPr>
+            </w:pPr>
+            <w:r>
+              <w:rPr>
+                <w:lang w:val="de-DE"/>
+              </w:rPr>
+              <w:t>1 Dose Tomaten (400 g)</w:t>
+            </w:r>
+          </w:p>
+        </w:tc>
+        <w:tc>
+          <w:tcPr>
+            <w:tcW w:w="3161" w:type="dxa"/>
+            <w:vMerge/>
+          </w:tcPr>
+          <w:p>
+            <w:pPr>
+              <w:rPr>
+                <w:lang w:val="de-DE"/>
+              </w:rPr>
+            </w:pPr>
+          </w:p>
+        </w:tc>
+        <w:tc>
+          <w:tcPr>
+            <w:tcW w:w="3025" w:type="dxa"/>
+            <w:vMerge/>
+          </w:tcPr>
+          <w:p>
+            <w:pPr>
+              <w:rPr>
+                <w:lang w:val="de-DE"/>
+              </w:rPr>
+            </w:pPr>
+          </w:p>
+        </w:tc>
+        <w:tc>
+          <w:tcPr>
+            <w:tcW w:w="3034" w:type="dxa"/>
+            <w:vMerge/>
+          </w:tcPr>
+          <w:p>
+            <w:pPr>
+              <w:rPr>
+                <w:lang w:val="de-DE"/>
+              </w:rPr>
+            </w:pPr>
+          </w:p>
+        </w:tc>
+        <w:tc>
+          <w:tcPr>
+            <w:tcW w:w="2780" w:type="dxa"/>
+            <w:vMerge/>
+          </w:tcPr>
+          <w:p>
+            <w:pPr>
+              <w:rPr>
+                <w:lang w:val="de-DE"/>
+              </w:rPr>
+            </w:pPr>
+          </w:p>
+        </w:tc>
+      </w:tr>
+      <w:tr>
+        <w:tc>
+          <w:tcPr>
+            <w:tcW w:w="3390" w:type="dxa"/>
+          </w:tcPr>
+          <w:p>
+            <w:pPr>
+              <w:rPr>
+                <w:lang w:val="de-DE"/>
+              </w:rPr>
+            </w:pPr>
+            <w:r>
+              <w:rPr>
+                <w:lang w:val="de-DE"/>
+              </w:rPr>
+              <w:t>1 Lorbeerblatt</w:t>
+            </w:r>
+          </w:p>
+        </w:tc>
+        <w:tc>
+          <w:tcPr>
+            <w:tcW w:w="3161" w:type="dxa"/>
+            <w:vMerge/>
+          </w:tcPr>
+          <w:p>
+            <w:pPr>
+              <w:rPr>
+                <w:lang w:val="de-DE"/>
+              </w:rPr>
+            </w:pPr>
+          </w:p>
+        </w:tc>
+        <w:tc>
+          <w:tcPr>
+            <w:tcW w:w="3025" w:type="dxa"/>
+            <w:vMerge/>
+          </w:tcPr>
+          <w:p>
+            <w:pPr>
+              <w:rPr>
+                <w:lang w:val="de-DE"/>
+              </w:rPr>
+            </w:pPr>
+          </w:p>
+        </w:tc>
+        <w:tc>
+          <w:tcPr>
+            <w:tcW w:w="3034" w:type="dxa"/>
+            <w:vMerge/>
+          </w:tcPr>
+          <w:p>
+            <w:pPr>
+              <w:rPr>
+                <w:lang w:val="de-DE"/>
+              </w:rPr>
+            </w:pPr>
+          </w:p>
+        </w:tc>
+        <w:tc>
+          <w:tcPr>
+            <w:tcW w:w="2780" w:type="dxa"/>
+            <w:vMerge/>
+          </w:tcPr>
+          <w:p>
+            <w:pPr>
+              <w:rPr>
+                <w:lang w:val="de-DE"/>
+              </w:rPr>
+            </w:pPr>
+          </w:p>
+        </w:tc>
+      </w:tr>
+      <w:tr>
+        <w:tc>
+          <w:tcPr>
+            <w:tcW w:w="3390" w:type="dxa"/>
+          </w:tcPr>
+          <w:p>
+            <w:pPr>
+              <w:rPr>
+                <w:lang w:val="de-DE"/>
+              </w:rPr>
+            </w:pPr>
+            <w:r>
+              <w:rPr>
+                <w:lang w:val="de-DE"/>
+              </w:rPr>
+              <w:t xml:space="preserve">1 EL </w:t>
+            </w:r>
+            <w:proofErr w:type="spellStart"/>
+            <w:r>
+              <w:rPr>
+                <w:lang w:val="de-DE"/>
+              </w:rPr>
+              <w:t>Aceto</w:t>
+            </w:r>
+            <w:proofErr w:type="spellEnd"/>
+            <w:r>
+              <w:rPr>
+                <w:lang w:val="de-DE"/>
+              </w:rPr>
+              <w:t xml:space="preserve"> </w:t>
+            </w:r>
+            <w:proofErr w:type="spellStart"/>
+            <w:r>
+              <w:rPr>
+                <w:lang w:val="de-DE"/>
+              </w:rPr>
+              <w:t>balsamico</w:t>
+            </w:r>
+            <w:proofErr w:type="spellEnd"/>
+          </w:p>
+        </w:tc>
+        <w:tc>
+          <w:tcPr>
+            <w:tcW w:w="3161" w:type="dxa"/>
+            <w:vMerge/>
+          </w:tcPr>
+          <w:p>
+            <w:pPr>
+              <w:rPr>
+                <w:lang w:val="de-DE"/>
+              </w:rPr>
+            </w:pPr>
+          </w:p>
+        </w:tc>
+        <w:tc>
+          <w:tcPr>
+            <w:tcW w:w="3025" w:type="dxa"/>
+            <w:vMerge/>
+          </w:tcPr>
+          <w:p>
+            <w:pPr>
+              <w:rPr>
+                <w:lang w:val="de-DE"/>
+              </w:rPr>
+            </w:pPr>
+          </w:p>
+        </w:tc>
+        <w:tc>
+          <w:tcPr>
+            <w:tcW w:w="3034" w:type="dxa"/>
+            <w:vMerge/>
+          </w:tcPr>
+          <w:p>
+            <w:pPr>
+              <w:rPr>
+                <w:lang w:val="de-DE"/>
+              </w:rPr>
+            </w:pPr>
+          </w:p>
+        </w:tc>
+        <w:tc>
+          <w:tcPr>
+            <w:tcW w:w="2780" w:type="dxa"/>
+            <w:vMerge/>
+          </w:tcPr>
+          <w:p>
+            <w:pPr>
+              <w:rPr>
+                <w:lang w:val="de-DE"/>
+              </w:rPr>
+            </w:pPr>
+          </w:p>
+        </w:tc>
+      </w:tr>
+      <w:tr>
+        <w:tc>
+          <w:tcPr>
+            <w:tcW w:w="3390" w:type="dxa"/>
+          </w:tcPr>
+          <w:p>
+            <w:pPr>
+              <w:rPr>
+                <w:lang w:val="de-DE"/>
+              </w:rPr>
+            </w:pPr>
+            <w:r>
+              <w:rPr>
+                <w:lang w:val="de-DE"/>
+              </w:rPr>
+              <w:t>Salz, Pfeffer</w:t>
+            </w:r>
+          </w:p>
+        </w:tc>
+        <w:tc>
+          <w:tcPr>
+            <w:tcW w:w="3161" w:type="dxa"/>
+            <w:vMerge/>
+          </w:tcPr>
+          <w:p>
+            <w:pPr>
+              <w:rPr>
+                <w:lang w:val="de-DE"/>
+              </w:rPr>
+            </w:pPr>
+          </w:p>
+        </w:tc>
+        <w:tc>
+          <w:tcPr>
+            <w:tcW w:w="3025" w:type="dxa"/>
+            <w:vMerge/>
+          </w:tcPr>
+          <w:p>
+            <w:pPr>
+              <w:rPr>
+                <w:lang w:val="de-DE"/>
+              </w:rPr>
+            </w:pPr>
+          </w:p>
+        </w:tc>
+        <w:tc>
+          <w:tcPr>
+            <w:tcW w:w="3034" w:type="dxa"/>
+            <w:vMerge/>
+          </w:tcPr>
+          <w:p>
+            <w:pPr>
+              <w:rPr>
+                <w:lang w:val="de-DE"/>
+              </w:rPr>
+            </w:pPr>
+          </w:p>
+        </w:tc>
+        <w:tc>
+          <w:tcPr>
+            <w:tcW w:w="2780" w:type="dxa"/>
+            <w:vMerge/>
+          </w:tcPr>
+          <w:p>
+            <w:pPr>
+              <w:rPr>
+                <w:lang w:val="de-DE"/>
+              </w:rPr>
+            </w:pPr>
+          </w:p>
+        </w:tc>
+      </w:tr>
+      <w:tr>
+        <w:tc>
+          <w:tcPr>
+            <w:tcW w:w="3390" w:type="dxa"/>
+          </w:tcPr>
+          <w:p>
+            <w:pPr>
+              <w:rPr>
+                <w:lang w:val="de-DE"/>
+              </w:rPr>
+            </w:pPr>
+            <w:r>
+              <w:rPr>
+                <w:lang w:val="de-DE"/>
+              </w:rPr>
+              <w:t>Cayennepfeffer</w:t>
+            </w:r>
+          </w:p>
+        </w:tc>
+        <w:tc>
+          <w:tcPr>
+            <w:tcW w:w="3161" w:type="dxa"/>
+            <w:vMerge/>
+          </w:tcPr>
+          <w:p>
+            <w:pPr>
+              <w:rPr>
+                <w:lang w:val="de-DE"/>
+              </w:rPr>
+            </w:pPr>
+          </w:p>
+        </w:tc>
+        <w:tc>
+          <w:tcPr>
+            <w:tcW w:w="3025" w:type="dxa"/>
+            <w:vMerge/>
+          </w:tcPr>
+          <w:p>
+            <w:pPr>
+              <w:rPr>
+                <w:lang w:val="de-DE"/>
+              </w:rPr>
+            </w:pPr>
+          </w:p>
+        </w:tc>
+        <w:tc>
+          <w:tcPr>
+            <w:tcW w:w="3034" w:type="dxa"/>
+            <w:vMerge w:val="restart"/>
+          </w:tcPr>
+          <w:p>
+            <w:pPr>
+              <w:rPr>
+                <w:lang w:val="de-DE"/>
+              </w:rPr>
+            </w:pPr>
+          </w:p>
+        </w:tc>
+        <w:tc>
+          <w:tcPr>
+            <w:tcW w:w="2780" w:type="dxa"/>
+            <w:vMerge/>
+          </w:tcPr>
+          <w:p>
+            <w:pPr>
+              <w:rPr>
+                <w:lang w:val="de-DE"/>
+              </w:rPr>
+            </w:pPr>
+          </w:p>
+        </w:tc>
+      </w:tr>
+      <w:tr>
+        <w:tc>
+          <w:tcPr>
+            <w:tcW w:w="3390" w:type="dxa"/>
+          </w:tcPr>
+          <w:p>
+            <w:pPr>
+              <w:rPr>
+                <w:lang w:val="de-DE"/>
+              </w:rPr>
+            </w:pPr>
+            <w:r>
+              <w:rPr>
+                <w:lang w:val="de-DE"/>
+              </w:rPr>
+              <w:t>2 EL gehobelter Parmesan</w:t>
+            </w:r>
+          </w:p>
+        </w:tc>
+        <w:tc>
+          <w:tcPr>
+            <w:tcW w:w="3161" w:type="dxa"/>
+            <w:vMerge/>
+          </w:tcPr>
+          <w:p>
+            <w:pPr>
+              <w:rPr>
+                <w:lang w:val="de-DE"/>
+              </w:rPr>
+            </w:pPr>
+          </w:p>
+        </w:tc>
+        <w:tc>
+          <w:tcPr>
+            <w:tcW w:w="3025" w:type="dxa"/>
+            <w:vMerge/>
+          </w:tcPr>
+          <w:p>
+            <w:pPr>
+              <w:rPr>
+                <w:lang w:val="de-DE"/>
+              </w:rPr>
+            </w:pPr>
+          </w:p>
+        </w:tc>
+        <w:tc>
+          <w:tcPr>
+            <w:tcW w:w="3034" w:type="dxa"/>
+            <w:vMerge/>
+          </w:tcPr>
+          <w:p>
+            <w:pPr>
+              <w:rPr>
+                <w:lang w:val="de-DE"/>
+              </w:rPr>
+            </w:pPr>
+          </w:p>
+        </w:tc>
+        <w:tc>
+          <w:tcPr>
+            <w:tcW w:w="2780" w:type="dxa"/>
+            <w:vMerge/>
+          </w:tcPr>
+          <w:p>
+            <w:pPr>
+              <w:rPr>
+                <w:lang w:val="de-DE"/>
+              </w:rPr>
+            </w:pPr>
+          </w:p>
+        </w:tc>
+      </w:tr>
+      <w:tr>
+        <w:tc>
+          <w:tcPr>
+            <w:tcW w:w="3390" w:type="dxa"/>
+          </w:tcPr>
+          <w:p>
+            <w:pPr>
+              <w:rPr>
+                <w:lang w:val="de-DE"/>
+              </w:rPr>
+            </w:pPr>
+            <w:r>
+              <w:rPr>
+                <w:lang w:val="de-DE"/>
+              </w:rPr>
+              <w:t>2 EL Frühlingszwiebelgrün</w:t>
+            </w:r>
+          </w:p>
+        </w:tc>
+        <w:tc>
+          <w:tcPr>
+            <w:tcW w:w="3161" w:type="dxa"/>
+            <w:vMerge/>
+          </w:tcPr>
+          <w:p>
+            <w:pPr>
+              <w:rPr>
+                <w:lang w:val="de-DE"/>
+              </w:rPr>
+            </w:pPr>
+          </w:p>
+        </w:tc>
+        <w:tc>
+          <w:tcPr>
+            <w:tcW w:w="3025" w:type="dxa"/>
+            <w:vMerge/>
+          </w:tcPr>
+          <w:p>
+            <w:pPr>
+              <w:rPr>
+                <w:lang w:val="de-DE"/>
+              </w:rPr>
+            </w:pPr>
+          </w:p>
+        </w:tc>
+        <w:tc>
+          <w:tcPr>
+            <w:tcW w:w="3034" w:type="dxa"/>
+            <w:vMerge/>
+          </w:tcPr>
+          <w:p>
+            <w:pPr>
+              <w:rPr>
+                <w:lang w:val="de-DE"/>
+              </w:rPr>
+            </w:pPr>
+          </w:p>
+        </w:tc>
+        <w:tc>
+          <w:tcPr>
+            <w:tcW w:w="2780" w:type="dxa"/>
             <w:vMerge/>
           </w:tcPr>
           <w:p>

</xml_diff>